<commit_message>
e modificó el nombre del autor
</commit_message>
<xml_diff>
--- a/LejosDeLaGuerra.docx
+++ b/LejosDeLaGuerra.docx
@@ -17,6 +17,14 @@
         </w:rPr>
         <w:t>Lejos de la guerra</w:t>
       </w:r>
+      <w:r>
+        <w:rPr>
+          <w:rFonts w:ascii="Times New Roman" w:hAnsi="Times New Roman" w:cs="Times New Roman"/>
+        </w:rPr>
+        <w:t xml:space="preserve"> - Vincent</w:t>
+      </w:r>
+      <w:bookmarkStart w:id="0" w:name="_GoBack"/>
+      <w:bookmarkEnd w:id="0"/>
     </w:p>
     <w:p>
       <w:pPr>
@@ -37,19 +45,11 @@
           <w:rFonts w:ascii="Times New Roman" w:hAnsi="Times New Roman" w:cs="Times New Roman"/>
         </w:rPr>
       </w:pPr>
-      <w:proofErr w:type="gramStart"/>
-      <w:r>
-        <w:rPr>
-          <w:rFonts w:ascii="Times New Roman" w:hAnsi="Times New Roman" w:cs="Times New Roman"/>
-        </w:rPr>
-        <w:t>—¡</w:t>
-      </w:r>
-      <w:proofErr w:type="gramEnd"/>
-      <w:r>
-        <w:rPr>
-          <w:rFonts w:ascii="Times New Roman" w:hAnsi="Times New Roman" w:cs="Times New Roman"/>
-        </w:rPr>
-        <w:t xml:space="preserve">Doctor, </w:t>
+      <w:r>
+        <w:rPr>
+          <w:rFonts w:ascii="Times New Roman" w:hAnsi="Times New Roman" w:cs="Times New Roman"/>
+        </w:rPr>
+        <w:t xml:space="preserve">—¡Doctor, </w:t>
       </w:r>
       <w:r>
         <w:rPr>
@@ -201,19 +201,11 @@
           <w:rFonts w:ascii="Times New Roman" w:hAnsi="Times New Roman" w:cs="Times New Roman"/>
         </w:rPr>
       </w:pPr>
-      <w:proofErr w:type="gramStart"/>
-      <w:r>
-        <w:rPr>
-          <w:rFonts w:ascii="Times New Roman" w:hAnsi="Times New Roman" w:cs="Times New Roman"/>
-        </w:rPr>
-        <w:t>—¡</w:t>
-      </w:r>
-      <w:proofErr w:type="gramEnd"/>
-      <w:r>
-        <w:rPr>
-          <w:rFonts w:ascii="Times New Roman" w:hAnsi="Times New Roman" w:cs="Times New Roman"/>
-        </w:rPr>
-        <w:t>Doctor, por favor, perdóneme! No fue mi intención</w:t>
+      <w:r>
+        <w:rPr>
+          <w:rFonts w:ascii="Times New Roman" w:hAnsi="Times New Roman" w:cs="Times New Roman"/>
+        </w:rPr>
+        <w:t>—¡Doctor, por favor, perdóneme! No fue mi intención</w:t>
       </w:r>
       <w:r>
         <w:rPr>
@@ -243,14 +235,12 @@
           <w:rFonts w:ascii="Times New Roman" w:hAnsi="Times New Roman" w:cs="Times New Roman"/>
         </w:rPr>
       </w:pPr>
-      <w:proofErr w:type="gramStart"/>
       <w:r>
         <w:rPr>
           <w:rFonts w:ascii="Times New Roman" w:hAnsi="Times New Roman" w:cs="Times New Roman"/>
         </w:rPr>
         <w:t>—¡</w:t>
       </w:r>
-      <w:proofErr w:type="gramEnd"/>
       <w:r>
         <w:rPr>
           <w:rFonts w:ascii="Times New Roman" w:hAnsi="Times New Roman" w:cs="Times New Roman"/>
@@ -447,14 +437,337 @@
         <w:rPr>
           <w:rFonts w:ascii="Times New Roman" w:hAnsi="Times New Roman" w:cs="Times New Roman"/>
         </w:rPr>
-        <w:t xml:space="preserve">frecuentemente se frotaba las </w:t>
-      </w:r>
-      <w:proofErr w:type="gramStart"/>
-      <w:r>
-        <w:rPr>
-          <w:rFonts w:ascii="Times New Roman" w:hAnsi="Times New Roman" w:cs="Times New Roman"/>
-        </w:rPr>
-        <w:t xml:space="preserve">manos </w:t>
+        <w:t xml:space="preserve">frecuentemente se frotaba las manos </w:t>
+      </w:r>
+      <w:r>
+        <w:rPr>
+          <w:rFonts w:ascii="Times New Roman" w:hAnsi="Times New Roman" w:cs="Times New Roman"/>
+        </w:rPr>
+        <w:t>. Desde pequeño</w:t>
+      </w:r>
+      <w:r>
+        <w:rPr>
+          <w:rFonts w:ascii="Times New Roman" w:hAnsi="Times New Roman" w:cs="Times New Roman"/>
+        </w:rPr>
+        <w:t xml:space="preserve"> intentaba</w:t>
+      </w:r>
+      <w:r>
+        <w:rPr>
+          <w:rFonts w:ascii="Times New Roman" w:hAnsi="Times New Roman" w:cs="Times New Roman"/>
+        </w:rPr>
+        <w:t xml:space="preserve"> compensa</w:t>
+      </w:r>
+      <w:r>
+        <w:rPr>
+          <w:rFonts w:ascii="Times New Roman" w:hAnsi="Times New Roman" w:cs="Times New Roman"/>
+        </w:rPr>
+        <w:t>r</w:t>
+      </w:r>
+      <w:r>
+        <w:rPr>
+          <w:rFonts w:ascii="Times New Roman" w:hAnsi="Times New Roman" w:cs="Times New Roman"/>
+        </w:rPr>
+        <w:t xml:space="preserve"> su falta de estatura con la imponencia de su voz</w:t>
+      </w:r>
+      <w:r>
+        <w:rPr>
+          <w:rFonts w:ascii="Times New Roman" w:hAnsi="Times New Roman" w:cs="Times New Roman"/>
+        </w:rPr>
+        <w:t xml:space="preserve"> gruesa y ronca</w:t>
+      </w:r>
+      <w:r>
+        <w:rPr>
+          <w:rFonts w:ascii="Times New Roman" w:hAnsi="Times New Roman" w:cs="Times New Roman"/>
+        </w:rPr>
+        <w:t xml:space="preserve">, </w:t>
+      </w:r>
+      <w:r>
+        <w:rPr>
+          <w:rFonts w:ascii="Times New Roman" w:hAnsi="Times New Roman" w:cs="Times New Roman"/>
+        </w:rPr>
+        <w:t>conquistando, grito tras grito, cada beneficio de que gozaba en su vida</w:t>
+      </w:r>
+      <w:r>
+        <w:rPr>
+          <w:rFonts w:ascii="Times New Roman" w:hAnsi="Times New Roman" w:cs="Times New Roman"/>
+        </w:rPr>
+        <w:t xml:space="preserve">. Secretamente le alegraba la guerra, pues gracias a ella había obtenido un trabajo provechoso </w:t>
+      </w:r>
+      <w:r>
+        <w:rPr>
+          <w:rFonts w:ascii="Times New Roman" w:hAnsi="Times New Roman" w:cs="Times New Roman"/>
+        </w:rPr>
+        <w:t xml:space="preserve">en el Hospital Psiquiátrico Militar, </w:t>
+      </w:r>
+      <w:r>
+        <w:rPr>
+          <w:rFonts w:ascii="Times New Roman" w:hAnsi="Times New Roman" w:cs="Times New Roman"/>
+        </w:rPr>
+        <w:t xml:space="preserve">donde podía desplegar </w:t>
+      </w:r>
+      <w:r>
+        <w:rPr>
+          <w:rFonts w:ascii="Times New Roman" w:hAnsi="Times New Roman" w:cs="Times New Roman"/>
+        </w:rPr>
+        <w:t>a cabalidad</w:t>
+      </w:r>
+      <w:r>
+        <w:rPr>
+          <w:rFonts w:ascii="Times New Roman" w:hAnsi="Times New Roman" w:cs="Times New Roman"/>
+        </w:rPr>
+        <w:t xml:space="preserve"> su pequeño poder en </w:t>
+      </w:r>
+      <w:r>
+        <w:rPr>
+          <w:rFonts w:ascii="Times New Roman" w:hAnsi="Times New Roman" w:cs="Times New Roman"/>
+        </w:rPr>
+        <w:t xml:space="preserve">aquellas </w:t>
+      </w:r>
+      <w:r>
+        <w:rPr>
+          <w:rFonts w:ascii="Times New Roman" w:hAnsi="Times New Roman" w:cs="Times New Roman"/>
+        </w:rPr>
+        <w:t>cuatro paredes</w:t>
+      </w:r>
+      <w:r>
+        <w:rPr>
+          <w:rFonts w:ascii="Times New Roman" w:hAnsi="Times New Roman" w:cs="Times New Roman"/>
+        </w:rPr>
+        <w:t>,</w:t>
+      </w:r>
+      <w:r>
+        <w:rPr>
+          <w:rFonts w:ascii="Times New Roman" w:hAnsi="Times New Roman" w:cs="Times New Roman"/>
+        </w:rPr>
+        <w:t xml:space="preserve"> máxime cuando la alternativa era solicitar </w:t>
+      </w:r>
+      <w:r>
+        <w:rPr>
+          <w:rFonts w:ascii="Times New Roman" w:hAnsi="Times New Roman" w:cs="Times New Roman"/>
+        </w:rPr>
+        <w:t>un trabajo en el</w:t>
+      </w:r>
+      <w:r>
+        <w:rPr>
+          <w:rFonts w:ascii="Times New Roman" w:hAnsi="Times New Roman" w:cs="Times New Roman"/>
+        </w:rPr>
+        <w:t xml:space="preserve"> Hospital Principal</w:t>
+      </w:r>
+      <w:r>
+        <w:rPr>
+          <w:rFonts w:ascii="Times New Roman" w:hAnsi="Times New Roman" w:cs="Times New Roman"/>
+        </w:rPr>
+        <w:t xml:space="preserve"> </w:t>
+      </w:r>
+      <w:r>
+        <w:rPr>
+          <w:rFonts w:ascii="Times New Roman" w:hAnsi="Times New Roman" w:cs="Times New Roman"/>
+        </w:rPr>
+        <w:t xml:space="preserve">de la Ciudad, dirigido por un compañero </w:t>
+      </w:r>
+      <w:r>
+        <w:rPr>
+          <w:rFonts w:ascii="Times New Roman" w:hAnsi="Times New Roman" w:cs="Times New Roman"/>
+        </w:rPr>
+        <w:t>de</w:t>
+      </w:r>
+      <w:r>
+        <w:rPr>
+          <w:rFonts w:ascii="Times New Roman" w:hAnsi="Times New Roman" w:cs="Times New Roman"/>
+        </w:rPr>
+        <w:t xml:space="preserve"> la facultad</w:t>
+      </w:r>
+      <w:r>
+        <w:rPr>
+          <w:rFonts w:ascii="Times New Roman" w:hAnsi="Times New Roman" w:cs="Times New Roman"/>
+        </w:rPr>
+        <w:t xml:space="preserve"> a quien odiaba —sólo es un niño rico y con suerte— </w:t>
+      </w:r>
+      <w:r>
+        <w:rPr>
+          <w:rFonts w:ascii="Times New Roman" w:hAnsi="Times New Roman" w:cs="Times New Roman"/>
+        </w:rPr>
+        <w:t>decía cuando alg</w:t>
+      </w:r>
+      <w:r>
+        <w:rPr>
+          <w:rFonts w:ascii="Times New Roman" w:hAnsi="Times New Roman" w:cs="Times New Roman"/>
+        </w:rPr>
+        <w:t>uien hacía mención de él</w:t>
+      </w:r>
+      <w:r>
+        <w:rPr>
+          <w:rFonts w:ascii="Times New Roman" w:hAnsi="Times New Roman" w:cs="Times New Roman"/>
+        </w:rPr>
+        <w:t>. A</w:t>
+      </w:r>
+      <w:r>
+        <w:rPr>
+          <w:rFonts w:ascii="Times New Roman" w:hAnsi="Times New Roman" w:cs="Times New Roman"/>
+        </w:rPr>
+        <w:t>l mismo tiempo</w:t>
+      </w:r>
+      <w:r>
+        <w:rPr>
+          <w:rFonts w:ascii="Times New Roman" w:hAnsi="Times New Roman" w:cs="Times New Roman"/>
+        </w:rPr>
+        <w:t xml:space="preserve">, como un pensamiento más soterrado y tormentoso, </w:t>
+      </w:r>
+      <w:r>
+        <w:rPr>
+          <w:rFonts w:ascii="Times New Roman" w:hAnsi="Times New Roman" w:cs="Times New Roman"/>
+        </w:rPr>
+        <w:t xml:space="preserve">le </w:t>
+      </w:r>
+      <w:r>
+        <w:rPr>
+          <w:rFonts w:ascii="Times New Roman" w:hAnsi="Times New Roman" w:cs="Times New Roman"/>
+        </w:rPr>
+        <w:t>espantaba</w:t>
+      </w:r>
+      <w:r>
+        <w:rPr>
+          <w:rFonts w:ascii="Times New Roman" w:hAnsi="Times New Roman" w:cs="Times New Roman"/>
+        </w:rPr>
+        <w:t xml:space="preserve"> la </w:t>
+      </w:r>
+      <w:r>
+        <w:rPr>
+          <w:rFonts w:ascii="Times New Roman" w:hAnsi="Times New Roman" w:cs="Times New Roman"/>
+        </w:rPr>
+        <w:t xml:space="preserve">posibilidad de vérselas con </w:t>
+      </w:r>
+      <w:r>
+        <w:rPr>
+          <w:rFonts w:ascii="Times New Roman" w:hAnsi="Times New Roman" w:cs="Times New Roman"/>
+        </w:rPr>
+        <w:t>la guerra</w:t>
+      </w:r>
+      <w:r>
+        <w:rPr>
+          <w:rFonts w:ascii="Times New Roman" w:hAnsi="Times New Roman" w:cs="Times New Roman"/>
+        </w:rPr>
+        <w:t xml:space="preserve"> de forma </w:t>
+      </w:r>
+      <w:r>
+        <w:rPr>
+          <w:rFonts w:ascii="Times New Roman" w:hAnsi="Times New Roman" w:cs="Times New Roman"/>
+        </w:rPr>
+        <w:t>cercana, de</w:t>
+      </w:r>
+      <w:r>
+        <w:rPr>
+          <w:rFonts w:ascii="Times New Roman" w:hAnsi="Times New Roman" w:cs="Times New Roman"/>
+        </w:rPr>
+        <w:t xml:space="preserve"> manera que </w:t>
+      </w:r>
+      <w:r>
+        <w:rPr>
+          <w:rFonts w:ascii="Times New Roman" w:hAnsi="Times New Roman" w:cs="Times New Roman"/>
+        </w:rPr>
+        <w:t>se</w:t>
+      </w:r>
+      <w:r>
+        <w:rPr>
+          <w:rFonts w:ascii="Times New Roman" w:hAnsi="Times New Roman" w:cs="Times New Roman"/>
+        </w:rPr>
+        <w:t xml:space="preserve"> </w:t>
+      </w:r>
+      <w:r>
+        <w:rPr>
+          <w:rFonts w:ascii="Times New Roman" w:hAnsi="Times New Roman" w:cs="Times New Roman"/>
+        </w:rPr>
+        <w:t>sentía tranquilo y contento</w:t>
+      </w:r>
+      <w:r>
+        <w:rPr>
+          <w:rFonts w:ascii="Times New Roman" w:hAnsi="Times New Roman" w:cs="Times New Roman"/>
+        </w:rPr>
+        <w:t xml:space="preserve"> </w:t>
+      </w:r>
+      <w:r>
+        <w:rPr>
+          <w:rFonts w:ascii="Times New Roman" w:hAnsi="Times New Roman" w:cs="Times New Roman"/>
+        </w:rPr>
+        <w:t>de estar lejos de las batallas</w:t>
+      </w:r>
+      <w:r>
+        <w:rPr>
+          <w:rFonts w:ascii="Times New Roman" w:hAnsi="Times New Roman" w:cs="Times New Roman"/>
+        </w:rPr>
+        <w:t xml:space="preserve">, </w:t>
+      </w:r>
+      <w:r>
+        <w:rPr>
+          <w:rFonts w:ascii="Times New Roman" w:hAnsi="Times New Roman" w:cs="Times New Roman"/>
+        </w:rPr>
+        <w:t xml:space="preserve">y de </w:t>
+      </w:r>
+      <w:r>
+        <w:rPr>
+          <w:rFonts w:ascii="Times New Roman" w:hAnsi="Times New Roman" w:cs="Times New Roman"/>
+        </w:rPr>
+        <w:t xml:space="preserve">no </w:t>
+      </w:r>
+      <w:r>
+        <w:rPr>
+          <w:rFonts w:ascii="Times New Roman" w:hAnsi="Times New Roman" w:cs="Times New Roman"/>
+        </w:rPr>
+        <w:t xml:space="preserve">verse obligado a </w:t>
+      </w:r>
+      <w:r>
+        <w:rPr>
+          <w:rFonts w:ascii="Times New Roman" w:hAnsi="Times New Roman" w:cs="Times New Roman"/>
+        </w:rPr>
+        <w:t>andar por los campos, fusil en mano, tratando de tomar el control de</w:t>
+      </w:r>
+      <w:r>
+        <w:rPr>
+          <w:rFonts w:ascii="Times New Roman" w:hAnsi="Times New Roman" w:cs="Times New Roman"/>
+        </w:rPr>
+        <w:t xml:space="preserve"> </w:t>
+      </w:r>
+      <w:r>
+        <w:rPr>
+          <w:rFonts w:ascii="Times New Roman" w:hAnsi="Times New Roman" w:cs="Times New Roman"/>
+        </w:rPr>
+        <w:t>cierta</w:t>
+      </w:r>
+      <w:r>
+        <w:rPr>
+          <w:rFonts w:ascii="Times New Roman" w:hAnsi="Times New Roman" w:cs="Times New Roman"/>
+        </w:rPr>
+        <w:t xml:space="preserve"> colina sin importancia en gracia a las órdenes de </w:t>
+      </w:r>
+      <w:r>
+        <w:rPr>
+          <w:rFonts w:ascii="Times New Roman" w:hAnsi="Times New Roman" w:cs="Times New Roman"/>
+        </w:rPr>
+        <w:t>cualquier</w:t>
+      </w:r>
+      <w:r>
+        <w:rPr>
+          <w:rFonts w:ascii="Times New Roman" w:hAnsi="Times New Roman" w:cs="Times New Roman"/>
+        </w:rPr>
+        <w:t xml:space="preserve"> </w:t>
+      </w:r>
+      <w:r>
+        <w:rPr>
+          <w:rFonts w:ascii="Times New Roman" w:hAnsi="Times New Roman" w:cs="Times New Roman"/>
+        </w:rPr>
+        <w:t>temerario</w:t>
+      </w:r>
+      <w:r>
+        <w:rPr>
+          <w:rFonts w:ascii="Times New Roman" w:hAnsi="Times New Roman" w:cs="Times New Roman"/>
+        </w:rPr>
+        <w:t xml:space="preserve"> </w:t>
+      </w:r>
+      <w:r>
+        <w:rPr>
+          <w:rFonts w:ascii="Times New Roman" w:hAnsi="Times New Roman" w:cs="Times New Roman"/>
+        </w:rPr>
+        <w:t>coronel</w:t>
       </w:r>
       <w:r>
         <w:rPr>
@@ -462,121 +775,6 @@
         </w:rPr>
         <w:t>.</w:t>
       </w:r>
-      <w:proofErr w:type="gramEnd"/>
-      <w:r>
-        <w:rPr>
-          <w:rFonts w:ascii="Times New Roman" w:hAnsi="Times New Roman" w:cs="Times New Roman"/>
-        </w:rPr>
-        <w:t xml:space="preserve"> Desde pequeño</w:t>
-      </w:r>
-      <w:r>
-        <w:rPr>
-          <w:rFonts w:ascii="Times New Roman" w:hAnsi="Times New Roman" w:cs="Times New Roman"/>
-        </w:rPr>
-        <w:t xml:space="preserve"> intentaba</w:t>
-      </w:r>
-      <w:r>
-        <w:rPr>
-          <w:rFonts w:ascii="Times New Roman" w:hAnsi="Times New Roman" w:cs="Times New Roman"/>
-        </w:rPr>
-        <w:t xml:space="preserve"> compensa</w:t>
-      </w:r>
-      <w:r>
-        <w:rPr>
-          <w:rFonts w:ascii="Times New Roman" w:hAnsi="Times New Roman" w:cs="Times New Roman"/>
-        </w:rPr>
-        <w:t>r</w:t>
-      </w:r>
-      <w:r>
-        <w:rPr>
-          <w:rFonts w:ascii="Times New Roman" w:hAnsi="Times New Roman" w:cs="Times New Roman"/>
-        </w:rPr>
-        <w:t xml:space="preserve"> su falta de estatura con la imponencia de su voz</w:t>
-      </w:r>
-      <w:r>
-        <w:rPr>
-          <w:rFonts w:ascii="Times New Roman" w:hAnsi="Times New Roman" w:cs="Times New Roman"/>
-        </w:rPr>
-        <w:t xml:space="preserve"> gruesa y ronca</w:t>
-      </w:r>
-      <w:r>
-        <w:rPr>
-          <w:rFonts w:ascii="Times New Roman" w:hAnsi="Times New Roman" w:cs="Times New Roman"/>
-        </w:rPr>
-        <w:t xml:space="preserve">, </w:t>
-      </w:r>
-      <w:r>
-        <w:rPr>
-          <w:rFonts w:ascii="Times New Roman" w:hAnsi="Times New Roman" w:cs="Times New Roman"/>
-        </w:rPr>
-        <w:t>conquistando, grito tras grito, cada beneficio de que gozaba en su vida</w:t>
-      </w:r>
-      <w:r>
-        <w:rPr>
-          <w:rFonts w:ascii="Times New Roman" w:hAnsi="Times New Roman" w:cs="Times New Roman"/>
-        </w:rPr>
-        <w:t xml:space="preserve">. Secretamente le alegraba la guerra, pues gracias a ella había obtenido un trabajo provechoso </w:t>
-      </w:r>
-      <w:r>
-        <w:rPr>
-          <w:rFonts w:ascii="Times New Roman" w:hAnsi="Times New Roman" w:cs="Times New Roman"/>
-        </w:rPr>
-        <w:t xml:space="preserve">en el Hospital Psiquiátrico Militar, </w:t>
-      </w:r>
-      <w:r>
-        <w:rPr>
-          <w:rFonts w:ascii="Times New Roman" w:hAnsi="Times New Roman" w:cs="Times New Roman"/>
-        </w:rPr>
-        <w:t xml:space="preserve">donde podía desplegar </w:t>
-      </w:r>
-      <w:r>
-        <w:rPr>
-          <w:rFonts w:ascii="Times New Roman" w:hAnsi="Times New Roman" w:cs="Times New Roman"/>
-        </w:rPr>
-        <w:t>a cabalidad</w:t>
-      </w:r>
-      <w:r>
-        <w:rPr>
-          <w:rFonts w:ascii="Times New Roman" w:hAnsi="Times New Roman" w:cs="Times New Roman"/>
-        </w:rPr>
-        <w:t xml:space="preserve"> su pequeño poder en </w:t>
-      </w:r>
-      <w:r>
-        <w:rPr>
-          <w:rFonts w:ascii="Times New Roman" w:hAnsi="Times New Roman" w:cs="Times New Roman"/>
-        </w:rPr>
-        <w:t xml:space="preserve">aquellas </w:t>
-      </w:r>
-      <w:r>
-        <w:rPr>
-          <w:rFonts w:ascii="Times New Roman" w:hAnsi="Times New Roman" w:cs="Times New Roman"/>
-        </w:rPr>
-        <w:t>cuatro paredes</w:t>
-      </w:r>
-      <w:r>
-        <w:rPr>
-          <w:rFonts w:ascii="Times New Roman" w:hAnsi="Times New Roman" w:cs="Times New Roman"/>
-        </w:rPr>
-        <w:t>,</w:t>
-      </w:r>
-      <w:r>
-        <w:rPr>
-          <w:rFonts w:ascii="Times New Roman" w:hAnsi="Times New Roman" w:cs="Times New Roman"/>
-        </w:rPr>
-        <w:t xml:space="preserve"> máxime cuando la alternativa era solicitar </w:t>
-      </w:r>
-      <w:r>
-        <w:rPr>
-          <w:rFonts w:ascii="Times New Roman" w:hAnsi="Times New Roman" w:cs="Times New Roman"/>
-        </w:rPr>
-        <w:t>un trabajo en el</w:t>
-      </w:r>
-      <w:r>
-        <w:rPr>
-          <w:rFonts w:ascii="Times New Roman" w:hAnsi="Times New Roman" w:cs="Times New Roman"/>
-        </w:rPr>
-        <w:t xml:space="preserve"> Hospital Principal</w:t>
-      </w:r>
       <w:r>
         <w:rPr>
           <w:rFonts w:ascii="Times New Roman" w:hAnsi="Times New Roman" w:cs="Times New Roman"/>
@@ -587,117 +785,7 @@
         <w:rPr>
           <w:rFonts w:ascii="Times New Roman" w:hAnsi="Times New Roman" w:cs="Times New Roman"/>
         </w:rPr>
-        <w:t xml:space="preserve">de la Ciudad, dirigido por un compañero </w:t>
-      </w:r>
-      <w:r>
-        <w:rPr>
-          <w:rFonts w:ascii="Times New Roman" w:hAnsi="Times New Roman" w:cs="Times New Roman"/>
-        </w:rPr>
-        <w:t>de</w:t>
-      </w:r>
-      <w:r>
-        <w:rPr>
-          <w:rFonts w:ascii="Times New Roman" w:hAnsi="Times New Roman" w:cs="Times New Roman"/>
-        </w:rPr>
-        <w:t xml:space="preserve"> la facultad</w:t>
-      </w:r>
-      <w:r>
-        <w:rPr>
-          <w:rFonts w:ascii="Times New Roman" w:hAnsi="Times New Roman" w:cs="Times New Roman"/>
-        </w:rPr>
-        <w:t xml:space="preserve"> a quien odiaba —sólo es un niño rico y con suerte— </w:t>
-      </w:r>
-      <w:r>
-        <w:rPr>
-          <w:rFonts w:ascii="Times New Roman" w:hAnsi="Times New Roman" w:cs="Times New Roman"/>
-        </w:rPr>
-        <w:t>decía cuando alg</w:t>
-      </w:r>
-      <w:r>
-        <w:rPr>
-          <w:rFonts w:ascii="Times New Roman" w:hAnsi="Times New Roman" w:cs="Times New Roman"/>
-        </w:rPr>
-        <w:t>uien hacía mención de él</w:t>
-      </w:r>
-      <w:r>
-        <w:rPr>
-          <w:rFonts w:ascii="Times New Roman" w:hAnsi="Times New Roman" w:cs="Times New Roman"/>
-        </w:rPr>
-        <w:t>. A</w:t>
-      </w:r>
-      <w:r>
-        <w:rPr>
-          <w:rFonts w:ascii="Times New Roman" w:hAnsi="Times New Roman" w:cs="Times New Roman"/>
-        </w:rPr>
-        <w:t>l mismo tiempo</w:t>
-      </w:r>
-      <w:r>
-        <w:rPr>
-          <w:rFonts w:ascii="Times New Roman" w:hAnsi="Times New Roman" w:cs="Times New Roman"/>
-        </w:rPr>
-        <w:t xml:space="preserve">, como un pensamiento más soterrado y tormentoso, </w:t>
-      </w:r>
-      <w:r>
-        <w:rPr>
-          <w:rFonts w:ascii="Times New Roman" w:hAnsi="Times New Roman" w:cs="Times New Roman"/>
-        </w:rPr>
-        <w:t xml:space="preserve">le </w:t>
-      </w:r>
-      <w:r>
-        <w:rPr>
-          <w:rFonts w:ascii="Times New Roman" w:hAnsi="Times New Roman" w:cs="Times New Roman"/>
-        </w:rPr>
-        <w:t>espantaba</w:t>
-      </w:r>
-      <w:r>
-        <w:rPr>
-          <w:rFonts w:ascii="Times New Roman" w:hAnsi="Times New Roman" w:cs="Times New Roman"/>
-        </w:rPr>
-        <w:t xml:space="preserve"> la </w:t>
-      </w:r>
-      <w:r>
-        <w:rPr>
-          <w:rFonts w:ascii="Times New Roman" w:hAnsi="Times New Roman" w:cs="Times New Roman"/>
-        </w:rPr>
-        <w:t xml:space="preserve">posibilidad de vérselas con </w:t>
-      </w:r>
-      <w:r>
-        <w:rPr>
-          <w:rFonts w:ascii="Times New Roman" w:hAnsi="Times New Roman" w:cs="Times New Roman"/>
-        </w:rPr>
-        <w:t>la guerra</w:t>
-      </w:r>
-      <w:r>
-        <w:rPr>
-          <w:rFonts w:ascii="Times New Roman" w:hAnsi="Times New Roman" w:cs="Times New Roman"/>
-        </w:rPr>
-        <w:t xml:space="preserve"> de forma </w:t>
-      </w:r>
-      <w:r>
-        <w:rPr>
-          <w:rFonts w:ascii="Times New Roman" w:hAnsi="Times New Roman" w:cs="Times New Roman"/>
-        </w:rPr>
-        <w:t>cercana</w:t>
-      </w:r>
-      <w:proofErr w:type="gramStart"/>
-      <w:r>
-        <w:rPr>
-          <w:rFonts w:ascii="Times New Roman" w:hAnsi="Times New Roman" w:cs="Times New Roman"/>
-        </w:rPr>
-        <w:t>, de</w:t>
-      </w:r>
-      <w:proofErr w:type="gramEnd"/>
-      <w:r>
-        <w:rPr>
-          <w:rFonts w:ascii="Times New Roman" w:hAnsi="Times New Roman" w:cs="Times New Roman"/>
-        </w:rPr>
-        <w:t xml:space="preserve"> manera que </w:t>
-      </w:r>
-      <w:r>
-        <w:rPr>
-          <w:rFonts w:ascii="Times New Roman" w:hAnsi="Times New Roman" w:cs="Times New Roman"/>
-        </w:rPr>
-        <w:t>se</w:t>
+        <w:t>De vez en cuando</w:t>
       </w:r>
       <w:r>
         <w:rPr>
@@ -709,7 +797,19 @@
         <w:rPr>
           <w:rFonts w:ascii="Times New Roman" w:hAnsi="Times New Roman" w:cs="Times New Roman"/>
         </w:rPr>
-        <w:t>sentía tranquilo y contento</w:t>
+        <w:t>pensaba un momento en</w:t>
+      </w:r>
+      <w:r>
+        <w:rPr>
+          <w:rFonts w:ascii="Times New Roman" w:hAnsi="Times New Roman" w:cs="Times New Roman"/>
+        </w:rPr>
+        <w:t xml:space="preserve"> esta </w:t>
+      </w:r>
+      <w:r>
+        <w:rPr>
+          <w:rFonts w:ascii="Times New Roman" w:hAnsi="Times New Roman" w:cs="Times New Roman"/>
+        </w:rPr>
+        <w:t>íntima</w:t>
       </w:r>
       <w:r>
         <w:rPr>
@@ -721,37 +821,25 @@
         <w:rPr>
           <w:rFonts w:ascii="Times New Roman" w:hAnsi="Times New Roman" w:cs="Times New Roman"/>
         </w:rPr>
-        <w:t>de estar lejos de las batallas</w:t>
-      </w:r>
-      <w:r>
-        <w:rPr>
-          <w:rFonts w:ascii="Times New Roman" w:hAnsi="Times New Roman" w:cs="Times New Roman"/>
-        </w:rPr>
-        <w:t xml:space="preserve">, </w:t>
-      </w:r>
-      <w:r>
-        <w:rPr>
-          <w:rFonts w:ascii="Times New Roman" w:hAnsi="Times New Roman" w:cs="Times New Roman"/>
-        </w:rPr>
-        <w:t xml:space="preserve">y de </w:t>
-      </w:r>
-      <w:r>
-        <w:rPr>
-          <w:rFonts w:ascii="Times New Roman" w:hAnsi="Times New Roman" w:cs="Times New Roman"/>
-        </w:rPr>
-        <w:t xml:space="preserve">no </w:t>
-      </w:r>
-      <w:r>
-        <w:rPr>
-          <w:rFonts w:ascii="Times New Roman" w:hAnsi="Times New Roman" w:cs="Times New Roman"/>
-        </w:rPr>
-        <w:t xml:space="preserve">verse obligado a </w:t>
-      </w:r>
-      <w:r>
-        <w:rPr>
-          <w:rFonts w:ascii="Times New Roman" w:hAnsi="Times New Roman" w:cs="Times New Roman"/>
-        </w:rPr>
-        <w:t>andar por los campos, fusil en mano, tratando de tomar el control de</w:t>
+        <w:t xml:space="preserve">contradicción, y </w:t>
+      </w:r>
+      <w:r>
+        <w:rPr>
+          <w:rFonts w:ascii="Times New Roman" w:hAnsi="Times New Roman" w:cs="Times New Roman"/>
+        </w:rPr>
+        <w:t xml:space="preserve">cuando se miraba </w:t>
+      </w:r>
+      <w:r>
+        <w:rPr>
+          <w:rFonts w:ascii="Times New Roman" w:hAnsi="Times New Roman" w:cs="Times New Roman"/>
+        </w:rPr>
+        <w:t>al</w:t>
+      </w:r>
+      <w:r>
+        <w:rPr>
+          <w:rFonts w:ascii="Times New Roman" w:hAnsi="Times New Roman" w:cs="Times New Roman"/>
+        </w:rPr>
+        <w:t xml:space="preserve"> espejo</w:t>
       </w:r>
       <w:r>
         <w:rPr>
@@ -763,126 +851,6 @@
         <w:rPr>
           <w:rFonts w:ascii="Times New Roman" w:hAnsi="Times New Roman" w:cs="Times New Roman"/>
         </w:rPr>
-        <w:t>cierta</w:t>
-      </w:r>
-      <w:r>
-        <w:rPr>
-          <w:rFonts w:ascii="Times New Roman" w:hAnsi="Times New Roman" w:cs="Times New Roman"/>
-        </w:rPr>
-        <w:t xml:space="preserve"> colina sin importancia en gracia a las órdenes de </w:t>
-      </w:r>
-      <w:r>
-        <w:rPr>
-          <w:rFonts w:ascii="Times New Roman" w:hAnsi="Times New Roman" w:cs="Times New Roman"/>
-        </w:rPr>
-        <w:t>cualquier</w:t>
-      </w:r>
-      <w:r>
-        <w:rPr>
-          <w:rFonts w:ascii="Times New Roman" w:hAnsi="Times New Roman" w:cs="Times New Roman"/>
-        </w:rPr>
-        <w:t xml:space="preserve"> </w:t>
-      </w:r>
-      <w:r>
-        <w:rPr>
-          <w:rFonts w:ascii="Times New Roman" w:hAnsi="Times New Roman" w:cs="Times New Roman"/>
-        </w:rPr>
-        <w:t>temerario</w:t>
-      </w:r>
-      <w:r>
-        <w:rPr>
-          <w:rFonts w:ascii="Times New Roman" w:hAnsi="Times New Roman" w:cs="Times New Roman"/>
-        </w:rPr>
-        <w:t xml:space="preserve"> </w:t>
-      </w:r>
-      <w:r>
-        <w:rPr>
-          <w:rFonts w:ascii="Times New Roman" w:hAnsi="Times New Roman" w:cs="Times New Roman"/>
-        </w:rPr>
-        <w:t>coronel</w:t>
-      </w:r>
-      <w:r>
-        <w:rPr>
-          <w:rFonts w:ascii="Times New Roman" w:hAnsi="Times New Roman" w:cs="Times New Roman"/>
-        </w:rPr>
-        <w:t>.</w:t>
-      </w:r>
-      <w:r>
-        <w:rPr>
-          <w:rFonts w:ascii="Times New Roman" w:hAnsi="Times New Roman" w:cs="Times New Roman"/>
-        </w:rPr>
-        <w:t xml:space="preserve"> </w:t>
-      </w:r>
-      <w:r>
-        <w:rPr>
-          <w:rFonts w:ascii="Times New Roman" w:hAnsi="Times New Roman" w:cs="Times New Roman"/>
-        </w:rPr>
-        <w:t>De vez en cuando</w:t>
-      </w:r>
-      <w:r>
-        <w:rPr>
-          <w:rFonts w:ascii="Times New Roman" w:hAnsi="Times New Roman" w:cs="Times New Roman"/>
-        </w:rPr>
-        <w:t xml:space="preserve"> </w:t>
-      </w:r>
-      <w:r>
-        <w:rPr>
-          <w:rFonts w:ascii="Times New Roman" w:hAnsi="Times New Roman" w:cs="Times New Roman"/>
-        </w:rPr>
-        <w:t>pensaba un momento en</w:t>
-      </w:r>
-      <w:r>
-        <w:rPr>
-          <w:rFonts w:ascii="Times New Roman" w:hAnsi="Times New Roman" w:cs="Times New Roman"/>
-        </w:rPr>
-        <w:t xml:space="preserve"> esta </w:t>
-      </w:r>
-      <w:r>
-        <w:rPr>
-          <w:rFonts w:ascii="Times New Roman" w:hAnsi="Times New Roman" w:cs="Times New Roman"/>
-        </w:rPr>
-        <w:t>íntima</w:t>
-      </w:r>
-      <w:r>
-        <w:rPr>
-          <w:rFonts w:ascii="Times New Roman" w:hAnsi="Times New Roman" w:cs="Times New Roman"/>
-        </w:rPr>
-        <w:t xml:space="preserve"> </w:t>
-      </w:r>
-      <w:r>
-        <w:rPr>
-          <w:rFonts w:ascii="Times New Roman" w:hAnsi="Times New Roman" w:cs="Times New Roman"/>
-        </w:rPr>
-        <w:t xml:space="preserve">contradicción, y </w:t>
-      </w:r>
-      <w:r>
-        <w:rPr>
-          <w:rFonts w:ascii="Times New Roman" w:hAnsi="Times New Roman" w:cs="Times New Roman"/>
-        </w:rPr>
-        <w:t xml:space="preserve">cuando se miraba </w:t>
-      </w:r>
-      <w:r>
-        <w:rPr>
-          <w:rFonts w:ascii="Times New Roman" w:hAnsi="Times New Roman" w:cs="Times New Roman"/>
-        </w:rPr>
-        <w:t>al</w:t>
-      </w:r>
-      <w:r>
-        <w:rPr>
-          <w:rFonts w:ascii="Times New Roman" w:hAnsi="Times New Roman" w:cs="Times New Roman"/>
-        </w:rPr>
-        <w:t xml:space="preserve"> espejo</w:t>
-      </w:r>
-      <w:r>
-        <w:rPr>
-          <w:rFonts w:ascii="Times New Roman" w:hAnsi="Times New Roman" w:cs="Times New Roman"/>
-        </w:rPr>
-        <w:t xml:space="preserve"> </w:t>
-      </w:r>
-      <w:r>
-        <w:rPr>
-          <w:rFonts w:ascii="Times New Roman" w:hAnsi="Times New Roman" w:cs="Times New Roman"/>
-        </w:rPr>
         <w:t>y le era devuelta la imagen de un hombre disminuido y temeroso, se decía —puede</w:t>
       </w:r>
       <w:r>
@@ -985,27 +953,13 @@
         <w:rPr>
           <w:rFonts w:ascii="Times New Roman" w:hAnsi="Times New Roman" w:cs="Times New Roman"/>
         </w:rPr>
-        <w:t xml:space="preserve"> como si estuviera próximo a la muerte, o lo que es peor, próximo al error. </w:t>
-      </w:r>
-      <w:proofErr w:type="gramStart"/>
-      <w:r>
-        <w:rPr>
-          <w:rFonts w:ascii="Times New Roman" w:hAnsi="Times New Roman" w:cs="Times New Roman"/>
-        </w:rPr>
-        <w:t>—</w:t>
-      </w:r>
-      <w:r>
-        <w:rPr>
-          <w:rFonts w:ascii="Times New Roman" w:hAnsi="Times New Roman" w:cs="Times New Roman"/>
-        </w:rPr>
-        <w:t>¿</w:t>
-      </w:r>
-      <w:proofErr w:type="gramEnd"/>
-      <w:r>
-        <w:rPr>
-          <w:rFonts w:ascii="Times New Roman" w:hAnsi="Times New Roman" w:cs="Times New Roman"/>
-        </w:rPr>
-        <w:t xml:space="preserve">Qué dirían de mí </w:t>
+        <w:t xml:space="preserve"> como si estuviera próximo a la muerte, o lo que es peor, próximo al error. —</w:t>
+      </w:r>
+      <w:r>
+        <w:rPr>
+          <w:rFonts w:ascii="Times New Roman" w:hAnsi="Times New Roman" w:cs="Times New Roman"/>
+        </w:rPr>
+        <w:t xml:space="preserve">¿Qué dirían de mí </w:t>
       </w:r>
       <w:r>
         <w:rPr>
@@ -1341,51 +1295,126 @@
         <w:rPr>
           <w:rFonts w:ascii="Times New Roman" w:hAnsi="Times New Roman" w:cs="Times New Roman"/>
         </w:rPr>
-        <w:t>—Lamento despertarlo, estas puertas son bastante viejas</w:t>
-      </w:r>
-      <w:proofErr w:type="gramStart"/>
-      <w:r>
-        <w:rPr>
-          <w:rFonts w:ascii="Times New Roman" w:hAnsi="Times New Roman" w:cs="Times New Roman"/>
-        </w:rPr>
-        <w:t>.</w:t>
-      </w:r>
+        <w:t>—Lamento despertarlo, estas puertas son bastante viejas.</w:t>
+      </w:r>
+      <w:r>
+        <w:rPr>
+          <w:rFonts w:ascii="Times New Roman" w:hAnsi="Times New Roman" w:cs="Times New Roman"/>
+        </w:rPr>
+        <w:t>—se disculpó el doctor.</w:t>
+      </w:r>
+    </w:p>
+    <w:p>
+      <w:pPr>
+        <w:jc w:val="both"/>
+        <w:rPr>
+          <w:rFonts w:ascii="Times New Roman" w:hAnsi="Times New Roman" w:cs="Times New Roman"/>
+        </w:rPr>
+      </w:pPr>
+      <w:r>
+        <w:rPr>
+          <w:rFonts w:ascii="Times New Roman" w:hAnsi="Times New Roman" w:cs="Times New Roman"/>
+        </w:rPr>
+        <w:t>El paciente exhaló y respondió:</w:t>
+      </w:r>
+    </w:p>
+    <w:p>
+      <w:pPr>
+        <w:jc w:val="both"/>
+        <w:rPr>
+          <w:rFonts w:ascii="Times New Roman" w:hAnsi="Times New Roman" w:cs="Times New Roman"/>
+        </w:rPr>
+      </w:pPr>
       <w:r>
         <w:rPr>
           <w:rFonts w:ascii="Times New Roman" w:hAnsi="Times New Roman" w:cs="Times New Roman"/>
         </w:rPr>
         <w:t>—</w:t>
       </w:r>
-      <w:proofErr w:type="gramEnd"/>
-      <w:r>
-        <w:rPr>
-          <w:rFonts w:ascii="Times New Roman" w:hAnsi="Times New Roman" w:cs="Times New Roman"/>
-        </w:rPr>
-        <w:t>se disculpó el doctor.</w:t>
-      </w:r>
-    </w:p>
-    <w:p>
-      <w:pPr>
-        <w:jc w:val="both"/>
-        <w:rPr>
-          <w:rFonts w:ascii="Times New Roman" w:hAnsi="Times New Roman" w:cs="Times New Roman"/>
-        </w:rPr>
-      </w:pPr>
-      <w:r>
-        <w:rPr>
-          <w:rFonts w:ascii="Times New Roman" w:hAnsi="Times New Roman" w:cs="Times New Roman"/>
-        </w:rPr>
-        <w:t>El paciente exhaló y respondió:</w:t>
-      </w:r>
-    </w:p>
-    <w:p>
-      <w:pPr>
-        <w:jc w:val="both"/>
-        <w:rPr>
-          <w:rFonts w:ascii="Times New Roman" w:hAnsi="Times New Roman" w:cs="Times New Roman"/>
-        </w:rPr>
-      </w:pPr>
-      <w:proofErr w:type="gramStart"/>
+      <w:r>
+        <w:rPr>
+          <w:rFonts w:ascii="Times New Roman" w:hAnsi="Times New Roman" w:cs="Times New Roman"/>
+        </w:rPr>
+        <w:t>¿Por qué estoy aquí?</w:t>
+      </w:r>
+    </w:p>
+    <w:p>
+      <w:pPr>
+        <w:jc w:val="both"/>
+        <w:rPr>
+          <w:rFonts w:ascii="Times New Roman" w:hAnsi="Times New Roman" w:cs="Times New Roman"/>
+        </w:rPr>
+      </w:pPr>
+      <w:r>
+        <w:rPr>
+          <w:rFonts w:ascii="Times New Roman" w:hAnsi="Times New Roman" w:cs="Times New Roman"/>
+        </w:rPr>
+        <w:t>—¿</w:t>
+      </w:r>
+      <w:r>
+        <w:rPr>
+          <w:rFonts w:ascii="Times New Roman" w:hAnsi="Times New Roman" w:cs="Times New Roman"/>
+        </w:rPr>
+        <w:t>C</w:t>
+      </w:r>
+      <w:r>
+        <w:rPr>
+          <w:rFonts w:ascii="Times New Roman" w:hAnsi="Times New Roman" w:cs="Times New Roman"/>
+        </w:rPr>
+        <w:t xml:space="preserve">ómo </w:t>
+      </w:r>
+      <w:r>
+        <w:rPr>
+          <w:rFonts w:ascii="Times New Roman" w:hAnsi="Times New Roman" w:cs="Times New Roman"/>
+        </w:rPr>
+        <w:t>está</w:t>
+      </w:r>
+      <w:r>
+        <w:rPr>
+          <w:rFonts w:ascii="Times New Roman" w:hAnsi="Times New Roman" w:cs="Times New Roman"/>
+        </w:rPr>
+        <w:t>?</w:t>
+      </w:r>
+      <w:r>
+        <w:rPr>
+          <w:rFonts w:ascii="Times New Roman" w:hAnsi="Times New Roman" w:cs="Times New Roman"/>
+        </w:rPr>
+        <w:t xml:space="preserve"> ¿Le han tratado bien?</w:t>
+      </w:r>
+    </w:p>
+    <w:p>
+      <w:pPr>
+        <w:jc w:val="both"/>
+        <w:rPr>
+          <w:rFonts w:ascii="Times New Roman" w:hAnsi="Times New Roman" w:cs="Times New Roman"/>
+        </w:rPr>
+      </w:pPr>
+      <w:r>
+        <w:rPr>
+          <w:rFonts w:ascii="Times New Roman" w:hAnsi="Times New Roman" w:cs="Times New Roman"/>
+        </w:rPr>
+        <w:t>—Estoy muy bien, gracias. ¿Me puedo ir ya?</w:t>
+      </w:r>
+      <w:r>
+        <w:rPr>
+          <w:rFonts w:ascii="Times New Roman" w:hAnsi="Times New Roman" w:cs="Times New Roman"/>
+        </w:rPr>
+        <w:t>—replicó el paciente</w:t>
+      </w:r>
+      <w:r>
+        <w:rPr>
+          <w:rFonts w:ascii="Times New Roman" w:hAnsi="Times New Roman" w:cs="Times New Roman"/>
+        </w:rPr>
+        <w:t xml:space="preserve"> con voz rápida, casi automática y con una sonrisa forzada.</w:t>
+      </w:r>
+    </w:p>
+    <w:p>
+      <w:pPr>
+        <w:jc w:val="both"/>
+        <w:rPr>
+          <w:rFonts w:ascii="Times New Roman" w:hAnsi="Times New Roman" w:cs="Times New Roman"/>
+        </w:rPr>
+      </w:pPr>
       <w:r>
         <w:rPr>
           <w:rFonts w:ascii="Times New Roman" w:hAnsi="Times New Roman" w:cs="Times New Roman"/>
@@ -1396,48 +1425,249 @@
         <w:rPr>
           <w:rFonts w:ascii="Times New Roman" w:hAnsi="Times New Roman" w:cs="Times New Roman"/>
         </w:rPr>
-        <w:t>¿</w:t>
-      </w:r>
-      <w:proofErr w:type="gramEnd"/>
-      <w:r>
-        <w:rPr>
-          <w:rFonts w:ascii="Times New Roman" w:hAnsi="Times New Roman" w:cs="Times New Roman"/>
-        </w:rPr>
-        <w:t>Por qué estoy aquí?</w:t>
-      </w:r>
-    </w:p>
-    <w:p>
-      <w:pPr>
-        <w:jc w:val="both"/>
-        <w:rPr>
-          <w:rFonts w:ascii="Times New Roman" w:hAnsi="Times New Roman" w:cs="Times New Roman"/>
-        </w:rPr>
-      </w:pPr>
-      <w:proofErr w:type="gramStart"/>
-      <w:r>
-        <w:rPr>
-          <w:rFonts w:ascii="Times New Roman" w:hAnsi="Times New Roman" w:cs="Times New Roman"/>
-        </w:rPr>
-        <w:t>—¿</w:t>
-      </w:r>
-      <w:proofErr w:type="gramEnd"/>
-      <w:r>
-        <w:rPr>
-          <w:rFonts w:ascii="Times New Roman" w:hAnsi="Times New Roman" w:cs="Times New Roman"/>
-        </w:rPr>
-        <w:t>C</w:t>
-      </w:r>
-      <w:r>
-        <w:rPr>
-          <w:rFonts w:ascii="Times New Roman" w:hAnsi="Times New Roman" w:cs="Times New Roman"/>
-        </w:rPr>
-        <w:t xml:space="preserve">ómo </w:t>
-      </w:r>
-      <w:r>
-        <w:rPr>
-          <w:rFonts w:ascii="Times New Roman" w:hAnsi="Times New Roman" w:cs="Times New Roman"/>
-        </w:rPr>
-        <w:t>está</w:t>
+        <w:t>Quisiera que conversáramos un poco. Cuénteme, ¿cómo durmió?</w:t>
+      </w:r>
+    </w:p>
+    <w:p>
+      <w:pPr>
+        <w:jc w:val="both"/>
+        <w:rPr>
+          <w:rFonts w:ascii="Times New Roman" w:hAnsi="Times New Roman" w:cs="Times New Roman"/>
+        </w:rPr>
+      </w:pPr>
+      <w:r>
+        <w:rPr>
+          <w:rFonts w:ascii="Times New Roman" w:hAnsi="Times New Roman" w:cs="Times New Roman"/>
+        </w:rPr>
+        <w:t>—¡</w:t>
+      </w:r>
+      <w:r>
+        <w:rPr>
+          <w:rFonts w:ascii="Times New Roman" w:hAnsi="Times New Roman" w:cs="Times New Roman"/>
+        </w:rPr>
+        <w:t>De espaldas, je,je!, ¿entiende? ——</w:t>
+      </w:r>
+      <w:r>
+        <w:rPr>
+          <w:rFonts w:ascii="Times New Roman" w:hAnsi="Times New Roman" w:cs="Times New Roman"/>
+        </w:rPr>
+        <w:t xml:space="preserve"> </w:t>
+      </w:r>
+      <w:r>
+        <w:rPr>
+          <w:rFonts w:ascii="Times New Roman" w:hAnsi="Times New Roman" w:cs="Times New Roman"/>
+        </w:rPr>
+        <w:t>No trate de engañarme, a</w:t>
+      </w:r>
+      <w:r>
+        <w:rPr>
+          <w:rFonts w:ascii="Times New Roman" w:hAnsi="Times New Roman" w:cs="Times New Roman"/>
+        </w:rPr>
+        <w:t xml:space="preserve"> usted no le importa</w:t>
+      </w:r>
+      <w:r>
+        <w:rPr>
+          <w:rFonts w:ascii="Times New Roman" w:hAnsi="Times New Roman" w:cs="Times New Roman"/>
+        </w:rPr>
+        <w:t xml:space="preserve"> mi situación, to</w:t>
+      </w:r>
+      <w:r>
+        <w:rPr>
+          <w:rFonts w:ascii="Times New Roman" w:hAnsi="Times New Roman" w:cs="Times New Roman"/>
+        </w:rPr>
+        <w:t xml:space="preserve">dos </w:t>
+      </w:r>
+      <w:r>
+        <w:rPr>
+          <w:rFonts w:ascii="Times New Roman" w:hAnsi="Times New Roman" w:cs="Times New Roman"/>
+        </w:rPr>
+        <w:t xml:space="preserve">somos iguales </w:t>
+      </w:r>
+      <w:r>
+        <w:rPr>
+          <w:rFonts w:ascii="Times New Roman" w:hAnsi="Times New Roman" w:cs="Times New Roman"/>
+        </w:rPr>
+        <w:t>aquí</w:t>
+      </w:r>
+      <w:r>
+        <w:rPr>
+          <w:rFonts w:ascii="Times New Roman" w:hAnsi="Times New Roman" w:cs="Times New Roman"/>
+        </w:rPr>
+        <w:t>:</w:t>
+      </w:r>
+      <w:r>
+        <w:rPr>
+          <w:rFonts w:ascii="Times New Roman" w:hAnsi="Times New Roman" w:cs="Times New Roman"/>
+        </w:rPr>
+        <w:t xml:space="preserve"> </w:t>
+      </w:r>
+      <w:r>
+        <w:rPr>
+          <w:rFonts w:ascii="Times New Roman" w:hAnsi="Times New Roman" w:cs="Times New Roman"/>
+        </w:rPr>
+        <w:t>un montón de locos.</w:t>
+      </w:r>
+      <w:r>
+        <w:rPr>
+          <w:rFonts w:ascii="Times New Roman" w:hAnsi="Times New Roman" w:cs="Times New Roman"/>
+        </w:rPr>
+        <w:t xml:space="preserve"> </w:t>
+      </w:r>
+      <w:r>
+        <w:rPr>
+          <w:rFonts w:ascii="Times New Roman" w:hAnsi="Times New Roman" w:cs="Times New Roman"/>
+        </w:rPr>
+        <w:t>P</w:t>
+      </w:r>
+      <w:r>
+        <w:rPr>
+          <w:rFonts w:ascii="Times New Roman" w:hAnsi="Times New Roman" w:cs="Times New Roman"/>
+        </w:rPr>
+        <w:t>ero ¿sabe usted? Yo no estoy loco</w:t>
+      </w:r>
+      <w:r>
+        <w:rPr>
+          <w:rFonts w:ascii="Times New Roman" w:hAnsi="Times New Roman" w:cs="Times New Roman"/>
+        </w:rPr>
+        <w:t>, y por ello creo que debe dejarme salir de aquí de inmediato.</w:t>
+      </w:r>
+    </w:p>
+    <w:p>
+      <w:pPr>
+        <w:jc w:val="both"/>
+        <w:rPr>
+          <w:rFonts w:ascii="Times New Roman" w:hAnsi="Times New Roman" w:cs="Times New Roman"/>
+        </w:rPr>
+      </w:pPr>
+      <w:r>
+        <w:rPr>
+          <w:rFonts w:ascii="Times New Roman" w:hAnsi="Times New Roman" w:cs="Times New Roman"/>
+        </w:rPr>
+        <w:t>El brazo del soldado tenía una venda.</w:t>
+      </w:r>
+    </w:p>
+    <w:p>
+      <w:pPr>
+        <w:jc w:val="both"/>
+        <w:rPr>
+          <w:rFonts w:ascii="Times New Roman" w:hAnsi="Times New Roman" w:cs="Times New Roman"/>
+        </w:rPr>
+      </w:pPr>
+      <w:r>
+        <w:rPr>
+          <w:rFonts w:ascii="Times New Roman" w:hAnsi="Times New Roman" w:cs="Times New Roman"/>
+        </w:rPr>
+        <w:t>—</w:t>
+      </w:r>
+      <w:r>
+        <w:rPr>
+          <w:rFonts w:ascii="Times New Roman" w:hAnsi="Times New Roman" w:cs="Times New Roman"/>
+        </w:rPr>
+        <w:t>¿Qué le ha ocurrido en el brazo? ¿Le hirieron en batalla?</w:t>
+      </w:r>
+    </w:p>
+    <w:p>
+      <w:pPr>
+        <w:jc w:val="both"/>
+        <w:rPr>
+          <w:rFonts w:ascii="Times New Roman" w:hAnsi="Times New Roman" w:cs="Times New Roman"/>
+        </w:rPr>
+      </w:pPr>
+      <w:r>
+        <w:rPr>
+          <w:rFonts w:ascii="Times New Roman" w:hAnsi="Times New Roman" w:cs="Times New Roman"/>
+        </w:rPr>
+        <w:t xml:space="preserve">—No recuerdo esta herida. </w:t>
+      </w:r>
+    </w:p>
+    <w:p>
+      <w:pPr>
+        <w:jc w:val="both"/>
+        <w:rPr>
+          <w:rFonts w:ascii="Times New Roman" w:hAnsi="Times New Roman" w:cs="Times New Roman"/>
+        </w:rPr>
+      </w:pPr>
+      <w:r>
+        <w:rPr>
+          <w:rFonts w:ascii="Times New Roman" w:hAnsi="Times New Roman" w:cs="Times New Roman"/>
+        </w:rPr>
+        <w:t>—</w:t>
+      </w:r>
+      <w:r>
+        <w:rPr>
+          <w:rFonts w:ascii="Times New Roman" w:hAnsi="Times New Roman" w:cs="Times New Roman"/>
+        </w:rPr>
+        <w:t>¿Quiere contarme por qué está aquí?</w:t>
+      </w:r>
+    </w:p>
+    <w:p>
+      <w:pPr>
+        <w:jc w:val="both"/>
+        <w:rPr>
+          <w:rFonts w:ascii="Times New Roman" w:hAnsi="Times New Roman" w:cs="Times New Roman"/>
+        </w:rPr>
+      </w:pPr>
+      <w:r>
+        <w:rPr>
+          <w:rFonts w:ascii="Times New Roman" w:hAnsi="Times New Roman" w:cs="Times New Roman"/>
+        </w:rPr>
+        <w:t>—</w:t>
+      </w:r>
+      <w:r>
+        <w:rPr>
+          <w:rFonts w:ascii="Times New Roman" w:hAnsi="Times New Roman" w:cs="Times New Roman"/>
+        </w:rPr>
+        <w:t>¡Eso es lo que quiero que usted me diga!</w:t>
+      </w:r>
+      <w:r>
+        <w:rPr>
+          <w:rFonts w:ascii="Times New Roman" w:hAnsi="Times New Roman" w:cs="Times New Roman"/>
+        </w:rPr>
+        <w:t xml:space="preserve"> </w:t>
+      </w:r>
+      <w:r>
+        <w:rPr>
+          <w:rFonts w:ascii="Times New Roman" w:hAnsi="Times New Roman" w:cs="Times New Roman"/>
+        </w:rPr>
+        <w:t>¡Por favor, doctor, sáqueme de aquí!</w:t>
+      </w:r>
+    </w:p>
+    <w:p>
+      <w:pPr>
+        <w:jc w:val="both"/>
+        <w:rPr>
+          <w:rFonts w:ascii="Times New Roman" w:hAnsi="Times New Roman" w:cs="Times New Roman"/>
+        </w:rPr>
+      </w:pPr>
+      <w:r>
+        <w:rPr>
+          <w:rFonts w:ascii="Times New Roman" w:hAnsi="Times New Roman" w:cs="Times New Roman"/>
+        </w:rPr>
+        <w:t xml:space="preserve">—¡Oh! Pero si aquí se está muy bien, yo me la paso de maravilla. Por lo menos tómese un tiempo </w:t>
+      </w:r>
+      <w:r>
+        <w:rPr>
+          <w:rFonts w:ascii="Times New Roman" w:hAnsi="Times New Roman" w:cs="Times New Roman"/>
+        </w:rPr>
+        <w:t>aquí y luego hablaré con ellos</w:t>
+      </w:r>
+      <w:r>
+        <w:rPr>
+          <w:rFonts w:ascii="Times New Roman" w:hAnsi="Times New Roman" w:cs="Times New Roman"/>
+        </w:rPr>
+        <w:t xml:space="preserve"> para que le dejen salir</w:t>
+      </w:r>
+      <w:r>
+        <w:rPr>
+          <w:rFonts w:ascii="Times New Roman" w:hAnsi="Times New Roman" w:cs="Times New Roman"/>
+        </w:rPr>
+        <w:t>. ¿</w:t>
+      </w:r>
+      <w:r>
+        <w:rPr>
+          <w:rFonts w:ascii="Times New Roman" w:hAnsi="Times New Roman" w:cs="Times New Roman"/>
+        </w:rPr>
+        <w:t>No tiene alguna idea de por qué lo trajeron</w:t>
       </w:r>
       <w:r>
         <w:rPr>
@@ -1445,368 +1675,6 @@
         </w:rPr>
         <w:t>?</w:t>
       </w:r>
-      <w:r>
-        <w:rPr>
-          <w:rFonts w:ascii="Times New Roman" w:hAnsi="Times New Roman" w:cs="Times New Roman"/>
-        </w:rPr>
-        <w:t xml:space="preserve"> ¿Le han tratado bien?</w:t>
-      </w:r>
-    </w:p>
-    <w:p>
-      <w:pPr>
-        <w:jc w:val="both"/>
-        <w:rPr>
-          <w:rFonts w:ascii="Times New Roman" w:hAnsi="Times New Roman" w:cs="Times New Roman"/>
-        </w:rPr>
-      </w:pPr>
-      <w:r>
-        <w:rPr>
-          <w:rFonts w:ascii="Times New Roman" w:hAnsi="Times New Roman" w:cs="Times New Roman"/>
-        </w:rPr>
-        <w:t>—Estoy muy bien, gracias. ¿Me puedo ir ya?</w:t>
-      </w:r>
-      <w:r>
-        <w:rPr>
-          <w:rFonts w:ascii="Times New Roman" w:hAnsi="Times New Roman" w:cs="Times New Roman"/>
-        </w:rPr>
-        <w:t>—replicó el paciente</w:t>
-      </w:r>
-      <w:r>
-        <w:rPr>
-          <w:rFonts w:ascii="Times New Roman" w:hAnsi="Times New Roman" w:cs="Times New Roman"/>
-        </w:rPr>
-        <w:t xml:space="preserve"> con voz rápida, casi automática y con una sonrisa forzada.</w:t>
-      </w:r>
-    </w:p>
-    <w:p>
-      <w:pPr>
-        <w:jc w:val="both"/>
-        <w:rPr>
-          <w:rFonts w:ascii="Times New Roman" w:hAnsi="Times New Roman" w:cs="Times New Roman"/>
-        </w:rPr>
-      </w:pPr>
-      <w:r>
-        <w:rPr>
-          <w:rFonts w:ascii="Times New Roman" w:hAnsi="Times New Roman" w:cs="Times New Roman"/>
-        </w:rPr>
-        <w:t>—</w:t>
-      </w:r>
-      <w:r>
-        <w:rPr>
-          <w:rFonts w:ascii="Times New Roman" w:hAnsi="Times New Roman" w:cs="Times New Roman"/>
-        </w:rPr>
-        <w:t>Quisiera que conversáramos un poco. Cuénteme, ¿cómo durmió?</w:t>
-      </w:r>
-    </w:p>
-    <w:p>
-      <w:pPr>
-        <w:jc w:val="both"/>
-        <w:rPr>
-          <w:rFonts w:ascii="Times New Roman" w:hAnsi="Times New Roman" w:cs="Times New Roman"/>
-        </w:rPr>
-      </w:pPr>
-      <w:proofErr w:type="gramStart"/>
-      <w:r>
-        <w:rPr>
-          <w:rFonts w:ascii="Times New Roman" w:hAnsi="Times New Roman" w:cs="Times New Roman"/>
-        </w:rPr>
-        <w:t>—¡</w:t>
-      </w:r>
-      <w:proofErr w:type="gramEnd"/>
-      <w:r>
-        <w:rPr>
-          <w:rFonts w:ascii="Times New Roman" w:hAnsi="Times New Roman" w:cs="Times New Roman"/>
-        </w:rPr>
-        <w:t xml:space="preserve">De espaldas, </w:t>
-      </w:r>
-      <w:proofErr w:type="spellStart"/>
-      <w:r>
-        <w:rPr>
-          <w:rFonts w:ascii="Times New Roman" w:hAnsi="Times New Roman" w:cs="Times New Roman"/>
-        </w:rPr>
-        <w:t>je,je</w:t>
-      </w:r>
-      <w:proofErr w:type="spellEnd"/>
-      <w:r>
-        <w:rPr>
-          <w:rFonts w:ascii="Times New Roman" w:hAnsi="Times New Roman" w:cs="Times New Roman"/>
-        </w:rPr>
-        <w:t>!, ¿entiende? ——</w:t>
-      </w:r>
-      <w:r>
-        <w:rPr>
-          <w:rFonts w:ascii="Times New Roman" w:hAnsi="Times New Roman" w:cs="Times New Roman"/>
-        </w:rPr>
-        <w:t xml:space="preserve"> </w:t>
-      </w:r>
-      <w:r>
-        <w:rPr>
-          <w:rFonts w:ascii="Times New Roman" w:hAnsi="Times New Roman" w:cs="Times New Roman"/>
-        </w:rPr>
-        <w:t>No trate de engañarme, a</w:t>
-      </w:r>
-      <w:r>
-        <w:rPr>
-          <w:rFonts w:ascii="Times New Roman" w:hAnsi="Times New Roman" w:cs="Times New Roman"/>
-        </w:rPr>
-        <w:t xml:space="preserve"> usted no le importa</w:t>
-      </w:r>
-      <w:r>
-        <w:rPr>
-          <w:rFonts w:ascii="Times New Roman" w:hAnsi="Times New Roman" w:cs="Times New Roman"/>
-        </w:rPr>
-        <w:t xml:space="preserve"> mi situación, to</w:t>
-      </w:r>
-      <w:r>
-        <w:rPr>
-          <w:rFonts w:ascii="Times New Roman" w:hAnsi="Times New Roman" w:cs="Times New Roman"/>
-        </w:rPr>
-        <w:t xml:space="preserve">dos </w:t>
-      </w:r>
-      <w:r>
-        <w:rPr>
-          <w:rFonts w:ascii="Times New Roman" w:hAnsi="Times New Roman" w:cs="Times New Roman"/>
-        </w:rPr>
-        <w:t xml:space="preserve">somos iguales </w:t>
-      </w:r>
-      <w:r>
-        <w:rPr>
-          <w:rFonts w:ascii="Times New Roman" w:hAnsi="Times New Roman" w:cs="Times New Roman"/>
-        </w:rPr>
-        <w:t>aquí</w:t>
-      </w:r>
-      <w:r>
-        <w:rPr>
-          <w:rFonts w:ascii="Times New Roman" w:hAnsi="Times New Roman" w:cs="Times New Roman"/>
-        </w:rPr>
-        <w:t>:</w:t>
-      </w:r>
-      <w:r>
-        <w:rPr>
-          <w:rFonts w:ascii="Times New Roman" w:hAnsi="Times New Roman" w:cs="Times New Roman"/>
-        </w:rPr>
-        <w:t xml:space="preserve"> </w:t>
-      </w:r>
-      <w:r>
-        <w:rPr>
-          <w:rFonts w:ascii="Times New Roman" w:hAnsi="Times New Roman" w:cs="Times New Roman"/>
-        </w:rPr>
-        <w:t>un montón de locos.</w:t>
-      </w:r>
-      <w:r>
-        <w:rPr>
-          <w:rFonts w:ascii="Times New Roman" w:hAnsi="Times New Roman" w:cs="Times New Roman"/>
-        </w:rPr>
-        <w:t xml:space="preserve"> </w:t>
-      </w:r>
-      <w:r>
-        <w:rPr>
-          <w:rFonts w:ascii="Times New Roman" w:hAnsi="Times New Roman" w:cs="Times New Roman"/>
-        </w:rPr>
-        <w:t>P</w:t>
-      </w:r>
-      <w:r>
-        <w:rPr>
-          <w:rFonts w:ascii="Times New Roman" w:hAnsi="Times New Roman" w:cs="Times New Roman"/>
-        </w:rPr>
-        <w:t>ero ¿sabe usted? Yo no estoy loco</w:t>
-      </w:r>
-      <w:r>
-        <w:rPr>
-          <w:rFonts w:ascii="Times New Roman" w:hAnsi="Times New Roman" w:cs="Times New Roman"/>
-        </w:rPr>
-        <w:t>, y por ello creo que debe dejarme salir de aquí de inmediato.</w:t>
-      </w:r>
-    </w:p>
-    <w:p>
-      <w:pPr>
-        <w:jc w:val="both"/>
-        <w:rPr>
-          <w:rFonts w:ascii="Times New Roman" w:hAnsi="Times New Roman" w:cs="Times New Roman"/>
-        </w:rPr>
-      </w:pPr>
-      <w:r>
-        <w:rPr>
-          <w:rFonts w:ascii="Times New Roman" w:hAnsi="Times New Roman" w:cs="Times New Roman"/>
-        </w:rPr>
-        <w:t>El brazo del soldado tenía una venda.</w:t>
-      </w:r>
-    </w:p>
-    <w:p>
-      <w:pPr>
-        <w:jc w:val="both"/>
-        <w:rPr>
-          <w:rFonts w:ascii="Times New Roman" w:hAnsi="Times New Roman" w:cs="Times New Roman"/>
-        </w:rPr>
-      </w:pPr>
-      <w:proofErr w:type="gramStart"/>
-      <w:r>
-        <w:rPr>
-          <w:rFonts w:ascii="Times New Roman" w:hAnsi="Times New Roman" w:cs="Times New Roman"/>
-        </w:rPr>
-        <w:t>—</w:t>
-      </w:r>
-      <w:r>
-        <w:rPr>
-          <w:rFonts w:ascii="Times New Roman" w:hAnsi="Times New Roman" w:cs="Times New Roman"/>
-        </w:rPr>
-        <w:t>¿</w:t>
-      </w:r>
-      <w:proofErr w:type="gramEnd"/>
-      <w:r>
-        <w:rPr>
-          <w:rFonts w:ascii="Times New Roman" w:hAnsi="Times New Roman" w:cs="Times New Roman"/>
-        </w:rPr>
-        <w:t>Qué le ha ocurrido en el brazo? ¿Le hirieron en batalla?</w:t>
-      </w:r>
-    </w:p>
-    <w:p>
-      <w:pPr>
-        <w:jc w:val="both"/>
-        <w:rPr>
-          <w:rFonts w:ascii="Times New Roman" w:hAnsi="Times New Roman" w:cs="Times New Roman"/>
-        </w:rPr>
-      </w:pPr>
-      <w:r>
-        <w:rPr>
-          <w:rFonts w:ascii="Times New Roman" w:hAnsi="Times New Roman" w:cs="Times New Roman"/>
-        </w:rPr>
-        <w:t xml:space="preserve">—No recuerdo </w:t>
-      </w:r>
-      <w:proofErr w:type="spellStart"/>
-      <w:r>
-        <w:rPr>
-          <w:rFonts w:ascii="Times New Roman" w:hAnsi="Times New Roman" w:cs="Times New Roman"/>
-        </w:rPr>
-        <w:t>esta</w:t>
-      </w:r>
-      <w:proofErr w:type="spellEnd"/>
-      <w:r>
-        <w:rPr>
-          <w:rFonts w:ascii="Times New Roman" w:hAnsi="Times New Roman" w:cs="Times New Roman"/>
-        </w:rPr>
-        <w:t xml:space="preserve"> herida. </w:t>
-      </w:r>
-    </w:p>
-    <w:p>
-      <w:pPr>
-        <w:jc w:val="both"/>
-        <w:rPr>
-          <w:rFonts w:ascii="Times New Roman" w:hAnsi="Times New Roman" w:cs="Times New Roman"/>
-        </w:rPr>
-      </w:pPr>
-      <w:proofErr w:type="gramStart"/>
-      <w:r>
-        <w:rPr>
-          <w:rFonts w:ascii="Times New Roman" w:hAnsi="Times New Roman" w:cs="Times New Roman"/>
-        </w:rPr>
-        <w:t>—</w:t>
-      </w:r>
-      <w:r>
-        <w:rPr>
-          <w:rFonts w:ascii="Times New Roman" w:hAnsi="Times New Roman" w:cs="Times New Roman"/>
-        </w:rPr>
-        <w:t>¿</w:t>
-      </w:r>
-      <w:proofErr w:type="gramEnd"/>
-      <w:r>
-        <w:rPr>
-          <w:rFonts w:ascii="Times New Roman" w:hAnsi="Times New Roman" w:cs="Times New Roman"/>
-        </w:rPr>
-        <w:t>Quiere contarme por qué está aquí?</w:t>
-      </w:r>
-    </w:p>
-    <w:p>
-      <w:pPr>
-        <w:jc w:val="both"/>
-        <w:rPr>
-          <w:rFonts w:ascii="Times New Roman" w:hAnsi="Times New Roman" w:cs="Times New Roman"/>
-        </w:rPr>
-      </w:pPr>
-      <w:proofErr w:type="gramStart"/>
-      <w:r>
-        <w:rPr>
-          <w:rFonts w:ascii="Times New Roman" w:hAnsi="Times New Roman" w:cs="Times New Roman"/>
-        </w:rPr>
-        <w:t>—</w:t>
-      </w:r>
-      <w:r>
-        <w:rPr>
-          <w:rFonts w:ascii="Times New Roman" w:hAnsi="Times New Roman" w:cs="Times New Roman"/>
-        </w:rPr>
-        <w:t>¡</w:t>
-      </w:r>
-      <w:proofErr w:type="gramEnd"/>
-      <w:r>
-        <w:rPr>
-          <w:rFonts w:ascii="Times New Roman" w:hAnsi="Times New Roman" w:cs="Times New Roman"/>
-        </w:rPr>
-        <w:t>Eso es lo que quiero que usted me diga!</w:t>
-      </w:r>
-      <w:r>
-        <w:rPr>
-          <w:rFonts w:ascii="Times New Roman" w:hAnsi="Times New Roman" w:cs="Times New Roman"/>
-        </w:rPr>
-        <w:t xml:space="preserve"> </w:t>
-      </w:r>
-      <w:r>
-        <w:rPr>
-          <w:rFonts w:ascii="Times New Roman" w:hAnsi="Times New Roman" w:cs="Times New Roman"/>
-        </w:rPr>
-        <w:t>¡Por favor, doctor, sáqueme de aquí!</w:t>
-      </w:r>
-    </w:p>
-    <w:p>
-      <w:pPr>
-        <w:jc w:val="both"/>
-        <w:rPr>
-          <w:rFonts w:ascii="Times New Roman" w:hAnsi="Times New Roman" w:cs="Times New Roman"/>
-        </w:rPr>
-      </w:pPr>
-      <w:proofErr w:type="gramStart"/>
-      <w:r>
-        <w:rPr>
-          <w:rFonts w:ascii="Times New Roman" w:hAnsi="Times New Roman" w:cs="Times New Roman"/>
-        </w:rPr>
-        <w:t>—¡</w:t>
-      </w:r>
-      <w:proofErr w:type="gramEnd"/>
-      <w:r>
-        <w:rPr>
-          <w:rFonts w:ascii="Times New Roman" w:hAnsi="Times New Roman" w:cs="Times New Roman"/>
-        </w:rPr>
-        <w:t xml:space="preserve">Oh! Pero si aquí se está muy bien, yo me la paso de maravilla. Por lo menos tómese un tiempo </w:t>
-      </w:r>
-      <w:r>
-        <w:rPr>
-          <w:rFonts w:ascii="Times New Roman" w:hAnsi="Times New Roman" w:cs="Times New Roman"/>
-        </w:rPr>
-        <w:t>aquí y luego hablaré con ellos</w:t>
-      </w:r>
-      <w:r>
-        <w:rPr>
-          <w:rFonts w:ascii="Times New Roman" w:hAnsi="Times New Roman" w:cs="Times New Roman"/>
-        </w:rPr>
-        <w:t xml:space="preserve"> para que le dejen salir</w:t>
-      </w:r>
-      <w:r>
-        <w:rPr>
-          <w:rFonts w:ascii="Times New Roman" w:hAnsi="Times New Roman" w:cs="Times New Roman"/>
-        </w:rPr>
-        <w:t>. ¿</w:t>
-      </w:r>
-      <w:r>
-        <w:rPr>
-          <w:rFonts w:ascii="Times New Roman" w:hAnsi="Times New Roman" w:cs="Times New Roman"/>
-        </w:rPr>
-        <w:t>No tiene alguna idea de por qué lo trajeron</w:t>
-      </w:r>
-      <w:r>
-        <w:rPr>
-          <w:rFonts w:ascii="Times New Roman" w:hAnsi="Times New Roman" w:cs="Times New Roman"/>
-        </w:rPr>
-        <w:t>?</w:t>
-      </w:r>
     </w:p>
     <w:p>
       <w:pPr>
@@ -1838,32 +1706,8 @@
         <w:rPr>
           <w:rFonts w:ascii="Times New Roman" w:hAnsi="Times New Roman" w:cs="Times New Roman"/>
         </w:rPr>
-        <w:t xml:space="preserve"> </w:t>
-      </w:r>
-      <w:proofErr w:type="spellStart"/>
-      <w:proofErr w:type="gramStart"/>
-      <w:r>
-        <w:rPr>
-          <w:rFonts w:ascii="Times New Roman" w:hAnsi="Times New Roman" w:cs="Times New Roman"/>
-        </w:rPr>
-        <w:t>ƒNo</w:t>
-      </w:r>
-      <w:proofErr w:type="spellEnd"/>
-      <w:proofErr w:type="gramEnd"/>
-      <w:r>
-        <w:rPr>
-          <w:rFonts w:ascii="Times New Roman" w:hAnsi="Times New Roman" w:cs="Times New Roman"/>
-        </w:rPr>
-        <w:t xml:space="preserve"> es bueno que este sea el tono. Yo en tanto escritor no quiero ser el que explique lo que pasa por su </w:t>
-      </w:r>
-      <w:proofErr w:type="spellStart"/>
-      <w:r>
-        <w:rPr>
-          <w:rFonts w:ascii="Times New Roman" w:hAnsi="Times New Roman" w:cs="Times New Roman"/>
-        </w:rPr>
-        <w:t>cabeza.ƒ</w:t>
-      </w:r>
-      <w:proofErr w:type="spellEnd"/>
+        <w:t xml:space="preserve"> ƒNo es bueno que este sea el tono. Yo en tanto escritor no quiero ser el que explique lo que pasa por su cabeza.ƒ</w:t>
+      </w:r>
     </w:p>
     <w:p>
       <w:pPr>
@@ -1925,101 +1769,53 @@
           <w:rFonts w:ascii="Times New Roman" w:hAnsi="Times New Roman" w:cs="Times New Roman"/>
         </w:rPr>
       </w:pPr>
-      <w:proofErr w:type="gramStart"/>
-      <w:r>
-        <w:rPr>
-          <w:rFonts w:ascii="Times New Roman" w:hAnsi="Times New Roman" w:cs="Times New Roman"/>
-        </w:rPr>
-        <w:t>—¿</w:t>
-      </w:r>
-      <w:proofErr w:type="gramEnd"/>
-      <w:r>
-        <w:rPr>
-          <w:rFonts w:ascii="Times New Roman" w:hAnsi="Times New Roman" w:cs="Times New Roman"/>
-        </w:rPr>
-        <w:t>Asegurando una pequeña villa?— repitió el doctor con tono confuso.</w:t>
-      </w:r>
-    </w:p>
-    <w:p>
-      <w:pPr>
-        <w:jc w:val="both"/>
-        <w:rPr>
-          <w:rFonts w:ascii="Times New Roman" w:hAnsi="Times New Roman" w:cs="Times New Roman"/>
-        </w:rPr>
-      </w:pPr>
-      <w:r>
-        <w:rPr>
-          <w:rFonts w:ascii="Times New Roman" w:hAnsi="Times New Roman" w:cs="Times New Roman"/>
-        </w:rPr>
-        <w:t xml:space="preserve">—Sí, asegurando. ¿No me oye? </w:t>
-      </w:r>
-      <w:r>
-        <w:rPr>
-          <w:rFonts w:ascii="Times New Roman" w:hAnsi="Times New Roman" w:cs="Times New Roman"/>
-        </w:rPr>
-        <w:t xml:space="preserve">¡No entiendo por qué me han enviado a este lugar, </w:t>
-      </w:r>
-      <w:r>
-        <w:rPr>
-          <w:rFonts w:ascii="Times New Roman" w:hAnsi="Times New Roman" w:cs="Times New Roman"/>
-        </w:rPr>
-        <w:t>yo… no</w:t>
-      </w:r>
-      <w:r>
-        <w:rPr>
-          <w:rFonts w:ascii="Times New Roman" w:hAnsi="Times New Roman" w:cs="Times New Roman"/>
-        </w:rPr>
-        <w:t xml:space="preserve"> tengo nada malo!</w:t>
-      </w:r>
-      <w:r>
-        <w:rPr>
-          <w:rFonts w:ascii="Times New Roman" w:hAnsi="Times New Roman" w:cs="Times New Roman"/>
-        </w:rPr>
-        <w:t xml:space="preserve"> —enojado.</w:t>
-      </w:r>
-    </w:p>
-    <w:p>
-      <w:pPr>
-        <w:jc w:val="both"/>
-        <w:rPr>
-          <w:rFonts w:ascii="Times New Roman" w:hAnsi="Times New Roman" w:cs="Times New Roman"/>
-        </w:rPr>
-      </w:pPr>
-      <w:proofErr w:type="gramStart"/>
-      <w:r>
-        <w:rPr>
-          <w:rFonts w:ascii="Times New Roman" w:hAnsi="Times New Roman" w:cs="Times New Roman"/>
-        </w:rPr>
-        <w:t>—¿</w:t>
-      </w:r>
-      <w:proofErr w:type="gramEnd"/>
-      <w:r>
-        <w:rPr>
-          <w:rFonts w:ascii="Times New Roman" w:hAnsi="Times New Roman" w:cs="Times New Roman"/>
-        </w:rPr>
-        <w:t>Qué tal los paisajes? Me han dicho que las villas son bonitas.</w:t>
-      </w:r>
-    </w:p>
-    <w:p>
-      <w:pPr>
-        <w:jc w:val="both"/>
-        <w:rPr>
-          <w:rFonts w:ascii="Times New Roman" w:hAnsi="Times New Roman" w:cs="Times New Roman"/>
-        </w:rPr>
-      </w:pPr>
-      <w:proofErr w:type="spellStart"/>
-      <w:r>
-        <w:rPr>
-          <w:rFonts w:ascii="Times New Roman" w:hAnsi="Times New Roman" w:cs="Times New Roman"/>
-        </w:rPr>
-        <w:t>Mirándo</w:t>
-      </w:r>
-      <w:proofErr w:type="spellEnd"/>
-      <w:r>
-        <w:rPr>
-          <w:rFonts w:ascii="Times New Roman" w:hAnsi="Times New Roman" w:cs="Times New Roman"/>
-        </w:rPr>
-        <w:t xml:space="preserve"> con furia al doctor, el paciente dijo:</w:t>
+      <w:r>
+        <w:rPr>
+          <w:rFonts w:ascii="Times New Roman" w:hAnsi="Times New Roman" w:cs="Times New Roman"/>
+        </w:rPr>
+        <w:t>—¿Asegurando una pequeña villa?— repitió el doctor con tono confuso.</w:t>
+      </w:r>
+    </w:p>
+    <w:p>
+      <w:pPr>
+        <w:jc w:val="both"/>
+        <w:rPr>
+          <w:rFonts w:ascii="Times New Roman" w:hAnsi="Times New Roman" w:cs="Times New Roman"/>
+        </w:rPr>
+      </w:pPr>
+      <w:r>
+        <w:rPr>
+          <w:rFonts w:ascii="Times New Roman" w:hAnsi="Times New Roman" w:cs="Times New Roman"/>
+        </w:rPr>
+        <w:t>—Sí, asegurando. ¿No me oye? ¡No entiendo por qué me han enviado a este lugar, yo… no tengo nada malo! —enojado.</w:t>
+      </w:r>
+    </w:p>
+    <w:p>
+      <w:pPr>
+        <w:jc w:val="both"/>
+        <w:rPr>
+          <w:rFonts w:ascii="Times New Roman" w:hAnsi="Times New Roman" w:cs="Times New Roman"/>
+        </w:rPr>
+      </w:pPr>
+      <w:r>
+        <w:rPr>
+          <w:rFonts w:ascii="Times New Roman" w:hAnsi="Times New Roman" w:cs="Times New Roman"/>
+        </w:rPr>
+        <w:t>—¿Qué tal los paisajes? Me han dicho que las villas son bonitas.</w:t>
+      </w:r>
+    </w:p>
+    <w:p>
+      <w:pPr>
+        <w:jc w:val="both"/>
+        <w:rPr>
+          <w:rFonts w:ascii="Times New Roman" w:hAnsi="Times New Roman" w:cs="Times New Roman"/>
+        </w:rPr>
+      </w:pPr>
+      <w:r>
+        <w:rPr>
+          <w:rFonts w:ascii="Times New Roman" w:hAnsi="Times New Roman" w:cs="Times New Roman"/>
+        </w:rPr>
+        <w:t>Mirándo con furia al doctor, el paciente dijo:</w:t>
       </w:r>
     </w:p>
     <w:p>
@@ -2061,7 +1857,6 @@
           <w:rFonts w:ascii="Times New Roman" w:hAnsi="Times New Roman" w:cs="Times New Roman"/>
         </w:rPr>
       </w:pPr>
-      <w:proofErr w:type="gramStart"/>
       <w:r>
         <w:rPr>
           <w:rFonts w:ascii="Times New Roman" w:hAnsi="Times New Roman" w:cs="Times New Roman"/>
@@ -2072,14 +1867,7 @@
         <w:rPr>
           <w:rFonts w:ascii="Times New Roman" w:hAnsi="Times New Roman" w:cs="Times New Roman"/>
         </w:rPr>
-        <w:t>¿</w:t>
-      </w:r>
-      <w:proofErr w:type="gramEnd"/>
-      <w:r>
-        <w:rPr>
-          <w:rFonts w:ascii="Times New Roman" w:hAnsi="Times New Roman" w:cs="Times New Roman"/>
-        </w:rPr>
-        <w:t>De qué animales habla?</w:t>
+        <w:t>¿De qué animales habla?</w:t>
       </w:r>
     </w:p>
     <w:p>
@@ -2099,21 +1887,7 @@
         <w:rPr>
           <w:rFonts w:ascii="Times New Roman" w:hAnsi="Times New Roman" w:cs="Times New Roman"/>
         </w:rPr>
-        <w:t>—</w:t>
-      </w:r>
-      <w:proofErr w:type="gramStart"/>
-      <w:r>
-        <w:rPr>
-          <w:rFonts w:ascii="Times New Roman" w:hAnsi="Times New Roman" w:cs="Times New Roman"/>
-        </w:rPr>
-        <w:t>dijo</w:t>
-      </w:r>
-      <w:proofErr w:type="gramEnd"/>
-      <w:r>
-        <w:rPr>
-          <w:rFonts w:ascii="Times New Roman" w:hAnsi="Times New Roman" w:cs="Times New Roman"/>
-        </w:rPr>
-        <w:t xml:space="preserve"> con tono de obviedad—</w:t>
+        <w:t>—dijo con tono de obviedad—</w:t>
       </w:r>
       <w:r>
         <w:rPr>
@@ -2191,19 +1965,11 @@
           <w:rFonts w:ascii="Times New Roman" w:hAnsi="Times New Roman" w:cs="Times New Roman"/>
         </w:rPr>
       </w:pPr>
-      <w:proofErr w:type="gramStart"/>
-      <w:r>
-        <w:rPr>
-          <w:rFonts w:ascii="Times New Roman" w:hAnsi="Times New Roman" w:cs="Times New Roman"/>
-        </w:rPr>
-        <w:t>—¿</w:t>
-      </w:r>
-      <w:proofErr w:type="gramEnd"/>
-      <w:r>
-        <w:rPr>
-          <w:rFonts w:ascii="Times New Roman" w:hAnsi="Times New Roman" w:cs="Times New Roman"/>
-        </w:rPr>
-        <w:t>Qué pasó durante la guardia? ¿Recuerda algo de eso?</w:t>
+      <w:r>
+        <w:rPr>
+          <w:rFonts w:ascii="Times New Roman" w:hAnsi="Times New Roman" w:cs="Times New Roman"/>
+        </w:rPr>
+        <w:t>—¿Qué pasó durante la guardia? ¿Recuerda algo de eso?</w:t>
       </w:r>
     </w:p>
     <w:p>
@@ -2227,27 +1993,11 @@
           <w:rFonts w:ascii="Times New Roman" w:hAnsi="Times New Roman" w:cs="Times New Roman"/>
         </w:rPr>
       </w:pPr>
-      <w:proofErr w:type="gramStart"/>
-      <w:r>
-        <w:rPr>
-          <w:rFonts w:ascii="Times New Roman" w:hAnsi="Times New Roman" w:cs="Times New Roman"/>
-        </w:rPr>
-        <w:t>—¡</w:t>
-      </w:r>
-      <w:proofErr w:type="gramEnd"/>
-      <w:r>
-        <w:rPr>
-          <w:rFonts w:ascii="Times New Roman" w:hAnsi="Times New Roman" w:cs="Times New Roman"/>
-        </w:rPr>
-        <w:t xml:space="preserve">Claro! Ya sé cómo me hice esto. Caminaba cerca a de las afueras del pueblo, estaba bastante oscuro, ¿sabe? Escuché un ruido, como un animal gruñendo, y buscando </w:t>
-      </w:r>
-      <w:bookmarkStart w:id="0" w:name="_GoBack"/>
-      <w:bookmarkEnd w:id="0"/>
-      <w:r>
-        <w:rPr>
-          <w:rFonts w:ascii="Times New Roman" w:hAnsi="Times New Roman" w:cs="Times New Roman"/>
-        </w:rPr>
-        <w:t xml:space="preserve">Resbalé desde la cima de un pequeño risco y me hice daño al caer. </w:t>
+      <w:r>
+        <w:rPr>
+          <w:rFonts w:ascii="Times New Roman" w:hAnsi="Times New Roman" w:cs="Times New Roman"/>
+        </w:rPr>
+        <w:t xml:space="preserve">—¡Claro! Ya sé cómo me hice esto. Caminaba cerca a de las afueras del pueblo, estaba bastante oscuro, ¿sabe? Escuché un ruido, como un animal gruñendo, y buscando Resbalé desde la cima de un pequeño risco y me hice daño al caer. </w:t>
       </w:r>
     </w:p>
     <w:p>
@@ -2356,19 +2106,11 @@
           <w:rFonts w:ascii="Times New Roman" w:hAnsi="Times New Roman" w:cs="Times New Roman"/>
         </w:rPr>
       </w:pPr>
-      <w:proofErr w:type="gramStart"/>
-      <w:r>
-        <w:rPr>
-          <w:rFonts w:ascii="Times New Roman" w:hAnsi="Times New Roman" w:cs="Times New Roman"/>
-        </w:rPr>
-        <w:t>—¿</w:t>
-      </w:r>
-      <w:proofErr w:type="gramEnd"/>
-      <w:r>
-        <w:rPr>
-          <w:rFonts w:ascii="Times New Roman" w:hAnsi="Times New Roman" w:cs="Times New Roman"/>
-        </w:rPr>
-        <w:t>Recuerda algo? ¿Qué le sucedió antes de venir aquí?</w:t>
+      <w:r>
+        <w:rPr>
+          <w:rFonts w:ascii="Times New Roman" w:hAnsi="Times New Roman" w:cs="Times New Roman"/>
+        </w:rPr>
+        <w:t>—¿Recuerda algo? ¿Qué le sucedió antes de venir aquí?</w:t>
       </w:r>
     </w:p>
     <w:p>
@@ -2462,21 +2204,7 @@
         <w:rPr>
           <w:rFonts w:ascii="Times New Roman" w:hAnsi="Times New Roman" w:cs="Times New Roman"/>
         </w:rPr>
-        <w:t xml:space="preserve">Luego despierto y encuentro que han escondido mi fusil y mis dos amigos de guardia están cuidándome, vigilándome. Escucho a mi superior hablando con otros generales, les </w:t>
-      </w:r>
-      <w:proofErr w:type="spellStart"/>
-      <w:r>
-        <w:rPr>
-          <w:rFonts w:ascii="Times New Roman" w:hAnsi="Times New Roman" w:cs="Times New Roman"/>
-        </w:rPr>
-        <w:t>oígo</w:t>
-      </w:r>
-      <w:proofErr w:type="spellEnd"/>
-      <w:r>
-        <w:rPr>
-          <w:rFonts w:ascii="Times New Roman" w:hAnsi="Times New Roman" w:cs="Times New Roman"/>
-        </w:rPr>
-        <w:t xml:space="preserve"> decir “no puede saberse”, “</w:t>
+        <w:t>Luego despierto y encuentro que han escondido mi fusil y mis dos amigos de guardia están cuidándome, vigilándome. Escucho a mi superior hablando con otros generales, les oígo decir “no puede saberse”, “</w:t>
       </w:r>
       <w:r>
         <w:rPr>
@@ -2591,27 +2319,13 @@
         <w:rPr>
           <w:rFonts w:ascii="Times New Roman" w:hAnsi="Times New Roman" w:cs="Times New Roman"/>
         </w:rPr>
-        <w:t xml:space="preserve"> —el soldado se sentó. Miraba al doctor con gran interés. </w:t>
-      </w:r>
-      <w:proofErr w:type="gramStart"/>
-      <w:r>
-        <w:rPr>
-          <w:rFonts w:ascii="Times New Roman" w:hAnsi="Times New Roman" w:cs="Times New Roman"/>
-        </w:rPr>
-        <w:t>—</w:t>
-      </w:r>
-      <w:r>
-        <w:rPr>
-          <w:rFonts w:ascii="Times New Roman" w:hAnsi="Times New Roman" w:cs="Times New Roman"/>
-        </w:rPr>
-        <w:t>¿</w:t>
-      </w:r>
-      <w:proofErr w:type="gramEnd"/>
-      <w:r>
-        <w:rPr>
-          <w:rFonts w:ascii="Times New Roman" w:hAnsi="Times New Roman" w:cs="Times New Roman"/>
-        </w:rPr>
-        <w:t>A qué regimiento pertenecía, señor…? —sacudió algunas de las hojas fingiendo interesarse en el nombre del paciente</w:t>
+        <w:t xml:space="preserve"> —el soldado se sentó. Miraba al doctor con gran interés. —</w:t>
+      </w:r>
+      <w:r>
+        <w:rPr>
+          <w:rFonts w:ascii="Times New Roman" w:hAnsi="Times New Roman" w:cs="Times New Roman"/>
+        </w:rPr>
+        <w:t>¿A qué regimiento pertenecía, señor…? —sacudió algunas de las hojas fingiendo interesarse en el nombre del paciente</w:t>
       </w:r>
       <w:r>
         <w:rPr>
@@ -2645,19 +2359,11 @@
           <w:rFonts w:ascii="Times New Roman" w:hAnsi="Times New Roman" w:cs="Times New Roman"/>
         </w:rPr>
       </w:pPr>
-      <w:proofErr w:type="gramStart"/>
-      <w:r>
-        <w:rPr>
-          <w:rFonts w:ascii="Times New Roman" w:hAnsi="Times New Roman" w:cs="Times New Roman"/>
-        </w:rPr>
-        <w:t>—¿</w:t>
-      </w:r>
-      <w:proofErr w:type="gramEnd"/>
-      <w:r>
-        <w:rPr>
-          <w:rFonts w:ascii="Times New Roman" w:hAnsi="Times New Roman" w:cs="Times New Roman"/>
-        </w:rPr>
-        <w:t>Ayudarme? Yo estoy bien, señor. No me pasa nada. La verdad, no entiendo por qué estoy encerrado, cuando podría estar afue</w:t>
+      <w:r>
+        <w:rPr>
+          <w:rFonts w:ascii="Times New Roman" w:hAnsi="Times New Roman" w:cs="Times New Roman"/>
+        </w:rPr>
+        <w:t>—¿Ayudarme? Yo estoy bien, señor. No me pasa nada. La verdad, no entiendo por qué estoy encerrado, cuando podría estar afue</w:t>
       </w:r>
       <w:r>
         <w:rPr>
@@ -2675,19 +2381,11 @@
           <w:rFonts w:ascii="Times New Roman" w:hAnsi="Times New Roman" w:cs="Times New Roman"/>
         </w:rPr>
       </w:pPr>
-      <w:proofErr w:type="gramStart"/>
-      <w:r>
-        <w:rPr>
-          <w:rFonts w:ascii="Times New Roman" w:hAnsi="Times New Roman" w:cs="Times New Roman"/>
-        </w:rPr>
-        <w:t>—¿</w:t>
-      </w:r>
-      <w:proofErr w:type="gramEnd"/>
-      <w:r>
-        <w:rPr>
-          <w:rFonts w:ascii="Times New Roman" w:hAnsi="Times New Roman" w:cs="Times New Roman"/>
-        </w:rPr>
-        <w:t>Qué le sucedió? ¿Por qué lo trajeron?</w:t>
+      <w:r>
+        <w:rPr>
+          <w:rFonts w:ascii="Times New Roman" w:hAnsi="Times New Roman" w:cs="Times New Roman"/>
+        </w:rPr>
+        <w:t>—¿Qué le sucedió? ¿Por qué lo trajeron?</w:t>
       </w:r>
     </w:p>
     <w:p>
@@ -2713,21 +2411,7 @@
         <w:rPr>
           <w:rFonts w:ascii="Times New Roman" w:hAnsi="Times New Roman" w:cs="Times New Roman"/>
         </w:rPr>
-        <w:t xml:space="preserve">El doctor se quedó meditabundo. Se quedó paralizado por un momento tratando de </w:t>
-      </w:r>
-      <w:proofErr w:type="spellStart"/>
-      <w:r>
-        <w:rPr>
-          <w:rFonts w:ascii="Times New Roman" w:hAnsi="Times New Roman" w:cs="Times New Roman"/>
-        </w:rPr>
-        <w:t>enteder</w:t>
-      </w:r>
-      <w:proofErr w:type="spellEnd"/>
-      <w:r>
-        <w:rPr>
-          <w:rFonts w:ascii="Times New Roman" w:hAnsi="Times New Roman" w:cs="Times New Roman"/>
-        </w:rPr>
-        <w:t xml:space="preserve"> la historia del paciente. Éste se había dado vuelta y fingía dormir.</w:t>
+        <w:t>El doctor se quedó meditabundo. Se quedó paralizado por un momento tratando de enteder la historia del paciente. Éste se había dado vuelta y fingía dormir.</w:t>
       </w:r>
     </w:p>
     <w:p>
@@ -2743,21 +2427,7 @@
         <w:rPr>
           <w:rFonts w:ascii="Times New Roman" w:hAnsi="Times New Roman" w:cs="Times New Roman"/>
         </w:rPr>
-        <w:t xml:space="preserve">Tocaron a la puerta. El sonido seco y violento le asustó. Abrió y </w:t>
-      </w:r>
-      <w:proofErr w:type="spellStart"/>
-      <w:r>
-        <w:rPr>
-          <w:rFonts w:ascii="Times New Roman" w:hAnsi="Times New Roman" w:cs="Times New Roman"/>
-        </w:rPr>
-        <w:t>vió</w:t>
-      </w:r>
-      <w:proofErr w:type="spellEnd"/>
-      <w:r>
-        <w:rPr>
-          <w:rFonts w:ascii="Times New Roman" w:hAnsi="Times New Roman" w:cs="Times New Roman"/>
-        </w:rPr>
-        <w:t xml:space="preserve"> a su secretaria que le miraba con un gesto de felicidad. En sus manos estaba por fin la historia clínica del paciente. El doctor salió de la habitación y cerró la puerta tras de sí. Tomó la historia en sus manos y comenzó a leerla. Su corazón palpitaba de prisa, una terrible corazonada le asaltó y le hizo mover sus manos más deprisa y más violentamente. Su dedo recorría verticalmente cada hoja </w:t>
+        <w:t xml:space="preserve">Tocaron a la puerta. El sonido seco y violento le asustó. Abrió y vió a su secretaria que le miraba con un gesto de felicidad. En sus manos estaba por fin la historia clínica del paciente. El doctor salió de la habitación y cerró la puerta tras de sí. Tomó la historia en sus manos y comenzó a leerla. Su corazón palpitaba de prisa, una terrible corazonada le asaltó y le hizo mover sus manos más deprisa y más violentamente. Su dedo recorría verticalmente cada hoja </w:t>
       </w:r>
       <w:r>
         <w:rPr>
@@ -2802,55 +2472,13 @@
         <w:rPr>
           <w:rFonts w:ascii="Times New Roman" w:hAnsi="Times New Roman" w:cs="Times New Roman"/>
         </w:rPr>
-        <w:t xml:space="preserve">Cree que mató a un cerdo, cuando en verdad torturó y asesinó a un joven campesino que encontró escondiéndose en un </w:t>
-      </w:r>
-      <w:proofErr w:type="spellStart"/>
-      <w:r>
-        <w:rPr>
-          <w:rFonts w:ascii="Times New Roman" w:hAnsi="Times New Roman" w:cs="Times New Roman"/>
-        </w:rPr>
-        <w:t>cobertizo.</w:t>
-      </w:r>
-      <w:r>
-        <w:rPr>
-          <w:rFonts w:ascii="Times New Roman" w:hAnsi="Times New Roman" w:cs="Times New Roman"/>
-        </w:rPr>
-        <w:t>Cuando</w:t>
-      </w:r>
-      <w:proofErr w:type="spellEnd"/>
-      <w:r>
-        <w:rPr>
-          <w:rFonts w:ascii="Times New Roman" w:hAnsi="Times New Roman" w:cs="Times New Roman"/>
-        </w:rPr>
-        <w:t xml:space="preserve"> se le solicitó explicación se </w:t>
-      </w:r>
-      <w:proofErr w:type="spellStart"/>
-      <w:r>
-        <w:rPr>
-          <w:rFonts w:ascii="Times New Roman" w:hAnsi="Times New Roman" w:cs="Times New Roman"/>
-        </w:rPr>
-        <w:t>encontróSe</w:t>
-      </w:r>
-      <w:proofErr w:type="spellEnd"/>
-      <w:r>
-        <w:rPr>
-          <w:rFonts w:ascii="Times New Roman" w:hAnsi="Times New Roman" w:cs="Times New Roman"/>
-        </w:rPr>
-        <w:t xml:space="preserve"> solicita traslado </w:t>
-      </w:r>
-      <w:proofErr w:type="spellStart"/>
-      <w:r>
-        <w:rPr>
-          <w:rFonts w:ascii="Times New Roman" w:hAnsi="Times New Roman" w:cs="Times New Roman"/>
-        </w:rPr>
-        <w:t>a</w:t>
-      </w:r>
-      <w:proofErr w:type="spellEnd"/>
-      <w:r>
-        <w:rPr>
-          <w:rFonts w:ascii="Times New Roman" w:hAnsi="Times New Roman" w:cs="Times New Roman"/>
-        </w:rPr>
-        <w:t xml:space="preserve"> Hospital Psiquiátrico Militar»</w:t>
+        <w:t>Cree que mató a un cerdo, cuando en verdad torturó y asesinó a un joven campesino que encontró escondiéndose en un cobertizo.</w:t>
+      </w:r>
+      <w:r>
+        <w:rPr>
+          <w:rFonts w:ascii="Times New Roman" w:hAnsi="Times New Roman" w:cs="Times New Roman"/>
+        </w:rPr>
+        <w:t>Cuando se le solicitó explicación se encontróSe solicita traslado a Hospital Psiquiátrico Militar»</w:t>
       </w:r>
     </w:p>
     <w:p>

</xml_diff>